<commit_message>
Update tables and rearrange code
</commit_message>
<xml_diff>
--- a/Write-Up/Microbe_Chapt3_AJB.docx
+++ b/Write-Up/Microbe_Chapt3_AJB.docx
@@ -35,12 +35,21 @@
         </w:rPr>
         <w:t xml:space="preserve">and Root traits and </w:t>
       </w:r>
+      <w:proofErr w:type="gramStart"/>
       <w:r>
         <w:rPr>
           <w:b w:val="0"/>
           <w:bCs/>
         </w:rPr>
-        <w:t xml:space="preserve">Testing </w:t>
+        <w:t>Testing</w:t>
+      </w:r>
+      <w:proofErr w:type="gramEnd"/>
+      <w:r>
+        <w:rPr>
+          <w:b w:val="0"/>
+          <w:bCs/>
+        </w:rPr>
+        <w:t xml:space="preserve"> </w:t>
       </w:r>
       <w:r>
         <w:rPr>
@@ -146,7 +155,15 @@
           <w:color w:val="000000" w:themeColor="text1"/>
           <w:szCs w:val="24"/>
         </w:rPr>
-        <w:t xml:space="preserve">. We found evidence for linear associations between root traits and the rhizosphere microbiome, providing initial evidence that root phenotypes and the rhizosphere microbiome may influence each other. Further, our work uncovered a significant interaction effect between competitive environment and </w:t>
+        <w:t xml:space="preserve">. We found evidence for linear associations between root traits and the rhizosphere microbiome, providing initial evidence that root phenotypes and the rhizosphere microbiome may influence each other. </w:t>
+      </w:r>
+      <w:commentRangeStart w:id="2"/>
+      <w:r>
+        <w:rPr>
+          <w:color w:val="000000" w:themeColor="text1"/>
+          <w:szCs w:val="24"/>
+        </w:rPr>
+        <w:t xml:space="preserve">Further, our work uncovered a significant interaction effect between competitive environment and </w:t>
       </w:r>
       <w:r>
         <w:rPr>
@@ -213,6 +230,13 @@
           <w:szCs w:val="24"/>
         </w:rPr>
         <w:t xml:space="preserve">We discuss the ecological and evolutionary implications of our results and how future work can help uncover the underlying mechanisms behind our findings. </w:t>
+      </w:r>
+      <w:commentRangeEnd w:id="2"/>
+      <w:r>
+        <w:rPr>
+          <w:rStyle w:val="CommentReference"/>
+        </w:rPr>
+        <w:commentReference w:id="2"/>
       </w:r>
     </w:p>
     <w:p>
@@ -222,12 +246,12 @@
       <w:r>
         <w:br w:type="page"/>
       </w:r>
-      <w:bookmarkStart w:id="2" w:name="_Toc47359547"/>
+      <w:bookmarkStart w:id="3" w:name="_Toc47359547"/>
       <w:r>
         <w:lastRenderedPageBreak/>
         <w:t>Introduction</w:t>
       </w:r>
-      <w:bookmarkEnd w:id="2"/>
+      <w:bookmarkEnd w:id="3"/>
       <w:r>
         <w:t> </w:t>
       </w:r>
@@ -331,13 +355,29 @@
           <w:color w:val="auto"/>
           <w:szCs w:val="24"/>
         </w:rPr>
-        <w:t>Reynolds et al. 2014; Bever et al. 2012; Bardgett et al. 2014</w:t>
-      </w:r>
+        <w:t xml:space="preserve">Reynolds et al. 2014; Bever et al. 2012; </w:t>
+      </w:r>
+      <w:proofErr w:type="spellStart"/>
       <w:r>
         <w:rPr>
           <w:color w:val="auto"/>
           <w:szCs w:val="24"/>
         </w:rPr>
+        <w:t>Bardgett</w:t>
+      </w:r>
+      <w:proofErr w:type="spellEnd"/>
+      <w:r>
+        <w:rPr>
+          <w:color w:val="auto"/>
+          <w:szCs w:val="24"/>
+        </w:rPr>
+        <w:t xml:space="preserve"> et al. 2014</w:t>
+      </w:r>
+      <w:r>
+        <w:rPr>
+          <w:color w:val="auto"/>
+          <w:szCs w:val="24"/>
+        </w:rPr>
         <w:t xml:space="preserve">; </w:t>
       </w:r>
       <w:r>
@@ -442,15 +482,31 @@
           <w:color w:val="auto"/>
           <w:szCs w:val="24"/>
         </w:rPr>
-        <w:t xml:space="preserve"> flowering phenology) and therefore potentially alter plant evolution (Lau and Lennon 2011; Wagner et al. 2014; Panke-Buisse et al. 2015; </w:t>
-      </w:r>
-      <w:r>
-        <w:rPr>
-          <w:i/>
-          <w:iCs/>
+        <w:t xml:space="preserve"> flowering phenology) and therefore potentially alter plant evolution (Lau and Lennon 2011; Wagner et al. 2014; </w:t>
+      </w:r>
+      <w:proofErr w:type="spellStart"/>
+      <w:r>
+        <w:rPr>
           <w:color w:val="auto"/>
           <w:szCs w:val="24"/>
         </w:rPr>
+        <w:t>Panke-Buisse</w:t>
+      </w:r>
+      <w:proofErr w:type="spellEnd"/>
+      <w:r>
+        <w:rPr>
+          <w:color w:val="auto"/>
+          <w:szCs w:val="24"/>
+        </w:rPr>
+        <w:t xml:space="preserve"> et al. 2015; </w:t>
+      </w:r>
+      <w:r>
+        <w:rPr>
+          <w:i/>
+          <w:iCs/>
+          <w:color w:val="auto"/>
+          <w:szCs w:val="24"/>
+        </w:rPr>
         <w:t>discussed in</w:t>
       </w:r>
       <w:r>
@@ -458,7 +514,23 @@
           <w:color w:val="auto"/>
           <w:szCs w:val="24"/>
         </w:rPr>
-        <w:t xml:space="preserve"> Rebolleda‐Gómez et al. 2019; Chaney and Baucom 2020).</w:t>
+        <w:t xml:space="preserve"> </w:t>
+      </w:r>
+      <w:proofErr w:type="spellStart"/>
+      <w:r>
+        <w:rPr>
+          <w:color w:val="auto"/>
+          <w:szCs w:val="24"/>
+        </w:rPr>
+        <w:t>Rebolleda</w:t>
+      </w:r>
+      <w:proofErr w:type="spellEnd"/>
+      <w:r>
+        <w:rPr>
+          <w:color w:val="auto"/>
+          <w:szCs w:val="24"/>
+        </w:rPr>
+        <w:t>‐Gómez et al. 2019; Chaney and Baucom 2020).</w:t>
       </w:r>
       <w:r>
         <w:rPr>
@@ -646,7 +718,23 @@
           <w:color w:val="auto"/>
           <w:szCs w:val="24"/>
         </w:rPr>
-        <w:t xml:space="preserve"> uptake efficiency; Lynch 1995; York et al. 2013). In recent work, we demonstrated that belowground competition can potentially influence the evolution of root traits and therefore may play an overlooked role in driving patterns of plant diversity and distributions (Colom and Baucom, 2020; Colom and Baucom In Prep). In our past work, however, we did not consider whether the microbial community in the root-soil interface (rhizosphere microbiome hereafter</w:t>
+        <w:t xml:space="preserve"> uptake efficiency; Lynch 1995; York et al. 2013). In recent work, we demonstrated that belowground competition can potentially influence the evolution of root traits and therefore may play an overlooked role in driving patterns of plant diversity and distributions (Colom and Baucom, 2020; Colom and Baucom </w:t>
+      </w:r>
+      <w:proofErr w:type="gramStart"/>
+      <w:r>
+        <w:rPr>
+          <w:color w:val="auto"/>
+          <w:szCs w:val="24"/>
+        </w:rPr>
+        <w:t>In</w:t>
+      </w:r>
+      <w:proofErr w:type="gramEnd"/>
+      <w:r>
+        <w:rPr>
+          <w:color w:val="auto"/>
+          <w:szCs w:val="24"/>
+        </w:rPr>
+        <w:t xml:space="preserve"> Prep). In our past work, however, we did not consider whether the microbial community in the root-soil interface (rhizosphere microbiome hereafter</w:t>
       </w:r>
       <w:r>
         <w:rPr>
@@ -660,7 +748,23 @@
           <w:color w:val="000000" w:themeColor="text1"/>
           <w:szCs w:val="24"/>
         </w:rPr>
-        <w:t>was associated with root phenotypes nor did we test for evidence that the rhizosphere microbiome could alter plant fitness according to competitive environment.</w:t>
+        <w:t xml:space="preserve">was associated with root </w:t>
+      </w:r>
+      <w:proofErr w:type="gramStart"/>
+      <w:r>
+        <w:rPr>
+          <w:color w:val="000000" w:themeColor="text1"/>
+          <w:szCs w:val="24"/>
+        </w:rPr>
+        <w:t>phenotypes</w:t>
+      </w:r>
+      <w:proofErr w:type="gramEnd"/>
+      <w:r>
+        <w:rPr>
+          <w:color w:val="000000" w:themeColor="text1"/>
+          <w:szCs w:val="24"/>
+        </w:rPr>
+        <w:t xml:space="preserve"> nor did we test for evidence that the rhizosphere microbiome could alter plant fitness according to competitive environment.</w:t>
       </w:r>
     </w:p>
     <w:p>
@@ -713,15 +817,63 @@
           <w:color w:val="auto"/>
           <w:szCs w:val="24"/>
         </w:rPr>
-        <w:t xml:space="preserve"> plant function via facilitating plant nutrient uptake, stimulating plant growth, increasing tolerance to stressful environments and protecting against pathogens (Grichko and Glick 2001; Mayak et al. 2004; van der Heijden et al. 2008; Upadhyay et al. 2009; Verbon and Liberman, 2016; Jacoby et al. 2017; Kwak et al. 2018). In addition, the rhizosphere microbiome can also elicit phenotypic plasticity of root traits, potentially influencing root function (</w:t>
-      </w:r>
-      <w:r>
-        <w:rPr>
-          <w:i/>
-          <w:iCs/>
+        <w:t xml:space="preserve"> plant function via facilitating plant nutrient uptake, stimulating plant growth, increasing tolerance to stressful environments and protecting against pathogens (</w:t>
+      </w:r>
+      <w:proofErr w:type="spellStart"/>
+      <w:r>
+        <w:rPr>
           <w:color w:val="auto"/>
           <w:szCs w:val="24"/>
         </w:rPr>
+        <w:t>Grichko</w:t>
+      </w:r>
+      <w:proofErr w:type="spellEnd"/>
+      <w:r>
+        <w:rPr>
+          <w:color w:val="auto"/>
+          <w:szCs w:val="24"/>
+        </w:rPr>
+        <w:t xml:space="preserve"> and Glick 2001; </w:t>
+      </w:r>
+      <w:proofErr w:type="spellStart"/>
+      <w:r>
+        <w:rPr>
+          <w:color w:val="auto"/>
+          <w:szCs w:val="24"/>
+        </w:rPr>
+        <w:t>Mayak</w:t>
+      </w:r>
+      <w:proofErr w:type="spellEnd"/>
+      <w:r>
+        <w:rPr>
+          <w:color w:val="auto"/>
+          <w:szCs w:val="24"/>
+        </w:rPr>
+        <w:t xml:space="preserve"> et al. 2004; van der Heijden et al. 2008; Upadhyay et al. 2009; </w:t>
+      </w:r>
+      <w:proofErr w:type="spellStart"/>
+      <w:r>
+        <w:rPr>
+          <w:color w:val="auto"/>
+          <w:szCs w:val="24"/>
+        </w:rPr>
+        <w:t>Verbon</w:t>
+      </w:r>
+      <w:proofErr w:type="spellEnd"/>
+      <w:r>
+        <w:rPr>
+          <w:color w:val="auto"/>
+          <w:szCs w:val="24"/>
+        </w:rPr>
+        <w:t xml:space="preserve"> and Liberman, 2016; Jacoby et al. 2017; Kwak et al. 2018). In addition, the rhizosphere microbiome can also elicit phenotypic plasticity of root traits, potentially influencing root function (</w:t>
+      </w:r>
+      <w:r>
+        <w:rPr>
+          <w:i/>
+          <w:iCs/>
+          <w:color w:val="auto"/>
+          <w:szCs w:val="24"/>
+        </w:rPr>
         <w:t>discussed in</w:t>
       </w:r>
       <w:r>
@@ -796,7 +948,39 @@
           <w:color w:val="auto"/>
           <w:szCs w:val="24"/>
         </w:rPr>
-        <w:t xml:space="preserve"> effects on the immediate soil environment or directly through carbon turnover of root biomass (Stres et al. 2008; Bach et al. 2010; Brockett et al 2012; Peralta et al. 2013; Wang et al. 2013; Spohn et al. 2014; Van Horn et al. 2014; Yan et al. 2015; Erktan et al. 2018). Therefore, </w:t>
+        <w:t xml:space="preserve"> effects on the immediate soil environment or directly through carbon turnover of root biomass (</w:t>
+      </w:r>
+      <w:proofErr w:type="spellStart"/>
+      <w:r>
+        <w:rPr>
+          <w:color w:val="auto"/>
+          <w:szCs w:val="24"/>
+        </w:rPr>
+        <w:t>Stres</w:t>
+      </w:r>
+      <w:proofErr w:type="spellEnd"/>
+      <w:r>
+        <w:rPr>
+          <w:color w:val="auto"/>
+          <w:szCs w:val="24"/>
+        </w:rPr>
+        <w:t xml:space="preserve"> et al. 2008; Bach et al. 2010; Brockett et al 2012; Peralta et al. 2013; Wang et al. 2013; Spohn et al. 2014; Van Horn et al. 2014; Yan et al. 2015; </w:t>
+      </w:r>
+      <w:proofErr w:type="spellStart"/>
+      <w:r>
+        <w:rPr>
+          <w:color w:val="auto"/>
+          <w:szCs w:val="24"/>
+        </w:rPr>
+        <w:t>Erktan</w:t>
+      </w:r>
+      <w:proofErr w:type="spellEnd"/>
+      <w:r>
+        <w:rPr>
+          <w:color w:val="auto"/>
+          <w:szCs w:val="24"/>
+        </w:rPr>
+        <w:t xml:space="preserve"> et al. 2018). Therefore, </w:t>
       </w:r>
       <w:r>
         <w:rPr>
@@ -862,19 +1046,28 @@
         </w:rPr>
         <w:t xml:space="preserve">, as a first step, we addressed the broad question, </w:t>
       </w:r>
-      <w:bookmarkStart w:id="3" w:name="_Hlk47364334"/>
+      <w:bookmarkStart w:id="4" w:name="_Hlk47364334"/>
+      <w:proofErr w:type="gramStart"/>
       <w:r>
         <w:rPr>
           <w:color w:val="auto"/>
           <w:szCs w:val="24"/>
         </w:rPr>
-        <w:t xml:space="preserve">Does rhizosphere </w:t>
-      </w:r>
+        <w:t>Does</w:t>
+      </w:r>
+      <w:proofErr w:type="gramEnd"/>
       <w:r>
         <w:rPr>
           <w:color w:val="auto"/>
           <w:szCs w:val="24"/>
         </w:rPr>
+        <w:t xml:space="preserve"> rhizosphere </w:t>
+      </w:r>
+      <w:r>
+        <w:rPr>
+          <w:color w:val="auto"/>
+          <w:szCs w:val="24"/>
+        </w:rPr>
         <w:t>bacterial</w:t>
       </w:r>
       <w:r>
@@ -883,114 +1076,114 @@
           <w:szCs w:val="24"/>
         </w:rPr>
         <w:t xml:space="preserve"> community composition and structure vary with root phenotypes and what are their relative effects on plant fitness according to competitive environment? </w:t>
-      </w:r>
-      <w:bookmarkEnd w:id="3"/>
-    </w:p>
-    <w:p>
-      <w:pPr>
-        <w:spacing w:line="360" w:lineRule="auto"/>
-        <w:rPr>
-          <w:color w:val="385623" w:themeColor="accent6" w:themeShade="80"/>
-          <w:szCs w:val="24"/>
-        </w:rPr>
-      </w:pPr>
-    </w:p>
-    <w:p>
-      <w:pPr>
-        <w:spacing w:line="360" w:lineRule="auto"/>
-        <w:rPr>
-          <w:color w:val="auto"/>
-          <w:szCs w:val="24"/>
-        </w:rPr>
-      </w:pPr>
-      <w:r>
-        <w:rPr>
-          <w:color w:val="auto"/>
-          <w:szCs w:val="24"/>
-        </w:rPr>
-        <w:t xml:space="preserve">Here, we extended our previous analysis of belowground competition (Colom and Baucom in Prep) to that of the rhizosphere microbiome. We used rhizosphere soil samples taken from our focal plant species, </w:t>
-      </w:r>
-      <w:r>
-        <w:rPr>
-          <w:i/>
-          <w:iCs/>
-          <w:color w:val="auto"/>
-          <w:szCs w:val="24"/>
-        </w:rPr>
-        <w:t xml:space="preserve">Ipomoea purpurea, </w:t>
-      </w:r>
-      <w:r>
-        <w:rPr>
-          <w:color w:val="auto"/>
-          <w:szCs w:val="24"/>
-        </w:rPr>
-        <w:t xml:space="preserve">grown in the presence and absence of competition from its sister species, </w:t>
-      </w:r>
-      <w:r>
-        <w:rPr>
-          <w:i/>
-          <w:iCs/>
-          <w:color w:val="auto"/>
-          <w:szCs w:val="24"/>
-        </w:rPr>
-        <w:t xml:space="preserve">I. hederacea, </w:t>
-      </w:r>
-      <w:r>
-        <w:rPr>
-          <w:color w:val="auto"/>
-          <w:szCs w:val="24"/>
-        </w:rPr>
-        <w:t xml:space="preserve">and asked two main questions: (1) Does the rhizosphere microbiome vary with phenotypic variation in root traits? (2) Does plant fitness vary as a function of root trait and rhizosphere </w:t>
-      </w:r>
-      <w:r>
-        <w:rPr>
-          <w:color w:val="auto"/>
-          <w:szCs w:val="24"/>
-        </w:rPr>
-        <w:t>bacterial</w:t>
-      </w:r>
-      <w:r>
-        <w:rPr>
-          <w:color w:val="auto"/>
-          <w:szCs w:val="24"/>
-        </w:rPr>
-        <w:t xml:space="preserve"> community structure and</w:t>
-      </w:r>
-      <w:r>
-        <w:rPr>
-          <w:color w:val="auto"/>
-          <w:szCs w:val="24"/>
-        </w:rPr>
-        <w:t>/</w:t>
-      </w:r>
-      <w:r>
-        <w:rPr>
-          <w:color w:val="auto"/>
-          <w:szCs w:val="24"/>
-        </w:rPr>
-        <w:t xml:space="preserve">or composition, according to competitive environment (presence vs absence of belowground competition)? Addressing the first question would provide initial evidence that root phenotypes and the rhizosphere microbiome may influence each other, whereas addressing the second question would provide preliminary evidence for the potential for root phenotypes and/or the rhizosphere microbiome to influence plant fitness in context of belowground competition. Together, answering these main questions would provide evidence for the potential that the structure of plant roots and their rhizosphere microbiome may feedback into competitive belowground dynamics. </w:t>
-      </w:r>
-    </w:p>
-    <w:p>
-      <w:pPr>
-        <w:pStyle w:val="NormalWeb"/>
-        <w:spacing w:before="0" w:beforeAutospacing="0" w:after="0" w:afterAutospacing="0" w:line="360" w:lineRule="auto"/>
-      </w:pPr>
-    </w:p>
-    <w:p>
-      <w:pPr>
-        <w:pStyle w:val="Heading2"/>
-      </w:pPr>
-      <w:bookmarkStart w:id="4" w:name="_Toc47359548"/>
-      <w:r>
-        <w:t>Materials and methods</w:t>
       </w:r>
       <w:bookmarkEnd w:id="4"/>
     </w:p>
     <w:p>
       <w:pPr>
+        <w:spacing w:line="360" w:lineRule="auto"/>
+        <w:rPr>
+          <w:color w:val="385623" w:themeColor="accent6" w:themeShade="80"/>
+          <w:szCs w:val="24"/>
+        </w:rPr>
+      </w:pPr>
+    </w:p>
+    <w:p>
+      <w:pPr>
+        <w:spacing w:line="360" w:lineRule="auto"/>
+        <w:rPr>
+          <w:color w:val="auto"/>
+          <w:szCs w:val="24"/>
+        </w:rPr>
+      </w:pPr>
+      <w:r>
+        <w:rPr>
+          <w:color w:val="auto"/>
+          <w:szCs w:val="24"/>
+        </w:rPr>
+        <w:t xml:space="preserve">Here, we extended our previous analysis of belowground competition (Colom and Baucom in Prep) to that of the rhizosphere microbiome. We used rhizosphere soil samples taken from our focal plant species, </w:t>
+      </w:r>
+      <w:r>
+        <w:rPr>
+          <w:i/>
+          <w:iCs/>
+          <w:color w:val="auto"/>
+          <w:szCs w:val="24"/>
+        </w:rPr>
+        <w:t xml:space="preserve">Ipomoea purpurea, </w:t>
+      </w:r>
+      <w:r>
+        <w:rPr>
+          <w:color w:val="auto"/>
+          <w:szCs w:val="24"/>
+        </w:rPr>
+        <w:t xml:space="preserve">grown in the presence and absence of competition from its sister species, </w:t>
+      </w:r>
+      <w:r>
+        <w:rPr>
+          <w:i/>
+          <w:iCs/>
+          <w:color w:val="auto"/>
+          <w:szCs w:val="24"/>
+        </w:rPr>
+        <w:t xml:space="preserve">I. hederacea, </w:t>
+      </w:r>
+      <w:r>
+        <w:rPr>
+          <w:color w:val="auto"/>
+          <w:szCs w:val="24"/>
+        </w:rPr>
+        <w:t xml:space="preserve">and asked two main questions: (1) Does the rhizosphere microbiome vary with phenotypic variation in root traits? (2) Does plant fitness vary as a function of root trait and rhizosphere </w:t>
+      </w:r>
+      <w:r>
+        <w:rPr>
+          <w:color w:val="auto"/>
+          <w:szCs w:val="24"/>
+        </w:rPr>
+        <w:t>bacterial</w:t>
+      </w:r>
+      <w:r>
+        <w:rPr>
+          <w:color w:val="auto"/>
+          <w:szCs w:val="24"/>
+        </w:rPr>
+        <w:t xml:space="preserve"> community structure and</w:t>
+      </w:r>
+      <w:r>
+        <w:rPr>
+          <w:color w:val="auto"/>
+          <w:szCs w:val="24"/>
+        </w:rPr>
+        <w:t>/</w:t>
+      </w:r>
+      <w:r>
+        <w:rPr>
+          <w:color w:val="auto"/>
+          <w:szCs w:val="24"/>
+        </w:rPr>
+        <w:t xml:space="preserve">or composition, according to competitive environment (presence vs absence of belowground competition)? Addressing the first question would provide initial evidence that root phenotypes and the rhizosphere microbiome may influence each other, whereas addressing the second question would provide preliminary evidence for the potential for root phenotypes and/or the rhizosphere microbiome to influence plant fitness in context of belowground competition. Together, answering these main questions would provide evidence for the potential that the structure of plant roots and their rhizosphere microbiome may feedback into competitive belowground dynamics. </w:t>
+      </w:r>
+    </w:p>
+    <w:p>
+      <w:pPr>
         <w:pStyle w:val="NormalWeb"/>
         <w:spacing w:before="0" w:beforeAutospacing="0" w:after="0" w:afterAutospacing="0" w:line="360" w:lineRule="auto"/>
+      </w:pPr>
+    </w:p>
+    <w:p>
+      <w:pPr>
+        <w:pStyle w:val="Heading2"/>
+      </w:pPr>
+      <w:bookmarkStart w:id="5" w:name="_Toc47359548"/>
+      <w:r>
+        <w:t>Materials and methods</w:t>
+      </w:r>
+      <w:bookmarkEnd w:id="5"/>
+    </w:p>
+    <w:p>
+      <w:pPr>
+        <w:pStyle w:val="NormalWeb"/>
+        <w:spacing w:before="0" w:beforeAutospacing="0" w:after="0" w:afterAutospacing="0" w:line="360" w:lineRule="auto"/>
         <w:rPr>
           <w:color w:val="000000"/>
         </w:rPr>
@@ -1317,13 +1510,27 @@
         <w:rPr>
           <w:color w:val="000000"/>
         </w:rPr>
-        <w:t>173 plants</w:t>
-      </w:r>
-      <w:r>
-        <w:rPr>
-          <w:color w:val="000000"/>
-        </w:rPr>
-        <w:t>; 27 plants grown alone and 146 plants grown in competition.</w:t>
+        <w:t xml:space="preserve">173 </w:t>
+      </w:r>
+      <w:proofErr w:type="gramStart"/>
+      <w:r>
+        <w:rPr>
+          <w:color w:val="000000"/>
+        </w:rPr>
+        <w:t>plants</w:t>
+      </w:r>
+      <w:r>
+        <w:rPr>
+          <w:color w:val="000000"/>
+        </w:rPr>
+        <w:t>;</w:t>
+      </w:r>
+      <w:proofErr w:type="gramEnd"/>
+      <w:r>
+        <w:rPr>
+          <w:color w:val="000000"/>
+        </w:rPr>
+        <w:t xml:space="preserve"> 27 plants grown alone and 146 plants grown in competition.</w:t>
       </w:r>
       <w:r>
         <w:rPr>
@@ -1437,7 +1644,77 @@
         <w:rPr>
           <w:color w:val="000000"/>
         </w:rPr>
-        <w:t>We extracted DNA from approximately 0.25g of rhizosphere soil per plant per standard procedures of the DNeasy PowerSoil Kit (QIAGEN, Hilden Germany), and then randomized 1uL of the DNA samples across two 96 well plates. The bacterial V4 region of the 16S rRNA gene was amplified and barcoded at the University of Michigan Medical School, and pooled libraries were sequenced on Illumina MiSeq sequencer, using v2 chemistry 2 × 250 (500 cycles) paired-end reads. Sequence quality processing was performed with mothur v1.43.0 using the MiSeq standard operating protocol (accessed on 31 October 2019) for the generation of the operational taxonomic unit (OTU 97% sequence similarity). For sequence alignment and classification</w:t>
+        <w:t xml:space="preserve">We extracted DNA from approximately 0.25g of rhizosphere soil per plant per standard procedures of the </w:t>
+      </w:r>
+      <w:proofErr w:type="spellStart"/>
+      <w:r>
+        <w:rPr>
+          <w:color w:val="000000"/>
+        </w:rPr>
+        <w:t>DNeasy</w:t>
+      </w:r>
+      <w:proofErr w:type="spellEnd"/>
+      <w:r>
+        <w:rPr>
+          <w:color w:val="000000"/>
+        </w:rPr>
+        <w:t xml:space="preserve"> </w:t>
+      </w:r>
+      <w:proofErr w:type="spellStart"/>
+      <w:r>
+        <w:rPr>
+          <w:color w:val="000000"/>
+        </w:rPr>
+        <w:t>PowerSoil</w:t>
+      </w:r>
+      <w:proofErr w:type="spellEnd"/>
+      <w:r>
+        <w:rPr>
+          <w:color w:val="000000"/>
+        </w:rPr>
+        <w:t xml:space="preserve"> Kit (QIAGEN, Hilden Germany), and then randomized 1uL of the DNA samples across two 96 well plates. The bacterial V4 region of the 16S rRNA gene was amplified and barcoded at the University of Michigan Medical School, and pooled libraries were sequenced on Illumina </w:t>
+      </w:r>
+      <w:proofErr w:type="spellStart"/>
+      <w:r>
+        <w:rPr>
+          <w:color w:val="000000"/>
+        </w:rPr>
+        <w:t>MiSeq</w:t>
+      </w:r>
+      <w:proofErr w:type="spellEnd"/>
+      <w:r>
+        <w:rPr>
+          <w:color w:val="000000"/>
+        </w:rPr>
+        <w:t xml:space="preserve"> sequencer, using v2 chemistry 2 × 250 (500 cycles) </w:t>
+      </w:r>
+      <w:proofErr w:type="gramStart"/>
+      <w:r>
+        <w:rPr>
+          <w:color w:val="000000"/>
+        </w:rPr>
+        <w:t>paired-end</w:t>
+      </w:r>
+      <w:proofErr w:type="gramEnd"/>
+      <w:r>
+        <w:rPr>
+          <w:color w:val="000000"/>
+        </w:rPr>
+        <w:t xml:space="preserve"> reads. Sequence quality processing was performed with mothur v1.43.0 using the </w:t>
+      </w:r>
+      <w:proofErr w:type="spellStart"/>
+      <w:r>
+        <w:rPr>
+          <w:color w:val="000000"/>
+        </w:rPr>
+        <w:t>MiSeq</w:t>
+      </w:r>
+      <w:proofErr w:type="spellEnd"/>
+      <w:r>
+        <w:rPr>
+          <w:color w:val="000000"/>
+        </w:rPr>
+        <w:t xml:space="preserve"> standard operating protocol (accessed on 31 October 2019) for the generation of the operational taxonomic unit (OTU 97% sequence similarity). For sequence alignment and classification</w:t>
       </w:r>
       <w:r>
         <w:rPr>
@@ -1457,11 +1734,11 @@
       <w:pPr>
         <w:pStyle w:val="Heading2"/>
       </w:pPr>
-      <w:bookmarkStart w:id="5" w:name="_Toc47359549"/>
+      <w:bookmarkStart w:id="6" w:name="_Toc47359549"/>
       <w:r>
         <w:t>Statistical analysis</w:t>
       </w:r>
-      <w:bookmarkEnd w:id="5"/>
+      <w:bookmarkEnd w:id="6"/>
     </w:p>
     <w:p>
       <w:pPr>
@@ -1548,7 +1825,49 @@
         <w:rPr>
           <w:color w:val="000000"/>
         </w:rPr>
-        <w:t>enus taxonomic level to reduce patchiness in our data with the ‘tax_glom’ function of the ‘phyloseq’ package (McMurdie and Holmes, 2013) which produced a total of 1,097 OTUs</w:t>
+        <w:t>enus taxonomic level to reduce patchiness in our data with the ‘</w:t>
+      </w:r>
+      <w:proofErr w:type="spellStart"/>
+      <w:r>
+        <w:rPr>
+          <w:color w:val="000000"/>
+        </w:rPr>
+        <w:t>tax_glom</w:t>
+      </w:r>
+      <w:proofErr w:type="spellEnd"/>
+      <w:r>
+        <w:rPr>
+          <w:color w:val="000000"/>
+        </w:rPr>
+        <w:t>’ function of the ‘</w:t>
+      </w:r>
+      <w:proofErr w:type="spellStart"/>
+      <w:r>
+        <w:rPr>
+          <w:color w:val="000000"/>
+        </w:rPr>
+        <w:t>phyloseq</w:t>
+      </w:r>
+      <w:proofErr w:type="spellEnd"/>
+      <w:r>
+        <w:rPr>
+          <w:color w:val="000000"/>
+        </w:rPr>
+        <w:t>’ package (</w:t>
+      </w:r>
+      <w:proofErr w:type="spellStart"/>
+      <w:r>
+        <w:rPr>
+          <w:color w:val="000000"/>
+        </w:rPr>
+        <w:t>McMurdie</w:t>
+      </w:r>
+      <w:proofErr w:type="spellEnd"/>
+      <w:r>
+        <w:rPr>
+          <w:color w:val="000000"/>
+        </w:rPr>
+        <w:t xml:space="preserve"> and Holmes, 2013) which produced a total of 1,097 OTUs</w:t>
       </w:r>
       <w:r>
         <w:rPr>
@@ -1687,7 +2006,21 @@
         <w:rPr>
           <w:color w:val="000000"/>
         </w:rPr>
-        <w:t>both species richness and their relative abundance</w:t>
+        <w:t xml:space="preserve">both </w:t>
+      </w:r>
+      <w:proofErr w:type="gramStart"/>
+      <w:r>
+        <w:rPr>
+          <w:color w:val="000000"/>
+        </w:rPr>
+        <w:t>species</w:t>
+      </w:r>
+      <w:proofErr w:type="gramEnd"/>
+      <w:r>
+        <w:rPr>
+          <w:color w:val="000000"/>
+        </w:rPr>
+        <w:t xml:space="preserve"> richness and their relative abundance</w:t>
       </w:r>
       <w:r>
         <w:rPr>
@@ -1759,7 +2092,49 @@
         <w:rPr>
           <w:color w:val="000000"/>
         </w:rPr>
-        <w:t xml:space="preserve">, whereas the Inverse Simpson Index can inform us the number of unique species weighted by their relative abundance. To estimate these metrics of ɑ-diversity, we used the function ‘estimate_richness’ from the phyloseq package (McMurdie and Holmes, 2013), and specified the ‘measures’ argument for the corresponding metrics above. For each metric of ɑ-diversity we rarified </w:t>
+        <w:t>, whereas the Inverse Simpson Index can inform us the number of unique species weighted by their relative abundance. To estimate these metrics of ɑ-diversity, we used the function ‘</w:t>
+      </w:r>
+      <w:proofErr w:type="spellStart"/>
+      <w:r>
+        <w:rPr>
+          <w:color w:val="000000"/>
+        </w:rPr>
+        <w:t>estimate_richness</w:t>
+      </w:r>
+      <w:proofErr w:type="spellEnd"/>
+      <w:r>
+        <w:rPr>
+          <w:color w:val="000000"/>
+        </w:rPr>
+        <w:t xml:space="preserve">’ from the </w:t>
+      </w:r>
+      <w:proofErr w:type="spellStart"/>
+      <w:r>
+        <w:rPr>
+          <w:color w:val="000000"/>
+        </w:rPr>
+        <w:t>phyloseq</w:t>
+      </w:r>
+      <w:proofErr w:type="spellEnd"/>
+      <w:r>
+        <w:rPr>
+          <w:color w:val="000000"/>
+        </w:rPr>
+        <w:t xml:space="preserve"> package (</w:t>
+      </w:r>
+      <w:proofErr w:type="spellStart"/>
+      <w:r>
+        <w:rPr>
+          <w:color w:val="000000"/>
+        </w:rPr>
+        <w:t>McMurdie</w:t>
+      </w:r>
+      <w:proofErr w:type="spellEnd"/>
+      <w:r>
+        <w:rPr>
+          <w:color w:val="000000"/>
+        </w:rPr>
+        <w:t xml:space="preserve"> and Holmes, 2013), and specified the ‘measures’ argument for the corresponding metrics above. For each metric of ɑ-diversity we rarified </w:t>
       </w:r>
       <w:r>
         <w:rPr>
@@ -1777,7 +2152,21 @@
         <w:rPr>
           <w:color w:val="000000"/>
         </w:rPr>
-        <w:t xml:space="preserve">based on OTU read count data scaled to the smallest library size (Denef et al. 2017) </w:t>
+        <w:t>based on OTU read count data scaled to the smallest library size (</w:t>
+      </w:r>
+      <w:proofErr w:type="spellStart"/>
+      <w:r>
+        <w:rPr>
+          <w:color w:val="000000"/>
+        </w:rPr>
+        <w:t>Denef</w:t>
+      </w:r>
+      <w:proofErr w:type="spellEnd"/>
+      <w:r>
+        <w:rPr>
+          <w:color w:val="000000"/>
+        </w:rPr>
+        <w:t xml:space="preserve"> et al. 2017) </w:t>
       </w:r>
       <w:r>
         <w:rPr>
@@ -1801,7 +2190,35 @@
         <w:rPr>
           <w:color w:val="000000"/>
         </w:rPr>
-        <w:t>with the Bray–Curtis dissimilarity inter-community metric with phyloseq’s ‘ordinate’ function (McMurdie and Holmes, 2013). </w:t>
+        <w:t xml:space="preserve">with the Bray–Curtis dissimilarity inter-community metric with </w:t>
+      </w:r>
+      <w:proofErr w:type="spellStart"/>
+      <w:r>
+        <w:rPr>
+          <w:color w:val="000000"/>
+        </w:rPr>
+        <w:t>phyloseq’s</w:t>
+      </w:r>
+      <w:proofErr w:type="spellEnd"/>
+      <w:r>
+        <w:rPr>
+          <w:color w:val="000000"/>
+        </w:rPr>
+        <w:t xml:space="preserve"> ‘ordinate’ function (</w:t>
+      </w:r>
+      <w:proofErr w:type="spellStart"/>
+      <w:r>
+        <w:rPr>
+          <w:color w:val="000000"/>
+        </w:rPr>
+        <w:t>McMurdie</w:t>
+      </w:r>
+      <w:proofErr w:type="spellEnd"/>
+      <w:r>
+        <w:rPr>
+          <w:color w:val="000000"/>
+        </w:rPr>
+        <w:t xml:space="preserve"> and Holmes, 2013). </w:t>
       </w:r>
     </w:p>
     <w:p>
@@ -1868,7 +2285,35 @@
         <w:rPr>
           <w:color w:val="000000" w:themeColor="text1"/>
         </w:rPr>
-        <w:t xml:space="preserve"> species richness, evenness, Simpson Diversity, and Inverse Simpson Diversity showed normal distributions, hence, we elected to perform linear mixed model ANOVAs to test for these effects on our metrics of ɑ-diversity. We performed separate ANOVAs with the ‘lmer’ function from the lmerTest package (Kuznetsova et al. 2017), where we treated each ɑ-diversity metric as a response variable and included </w:t>
+        <w:t xml:space="preserve"> species richness, evenness, Simpson Diversity, and Inverse Simpson Diversity showed normal distributions, hence, we elected to perform linear mixed model ANOVAs to test for these effects on our metrics of ɑ-diversity. We performed separate ANOVAs with the ‘</w:t>
+      </w:r>
+      <w:proofErr w:type="spellStart"/>
+      <w:r>
+        <w:rPr>
+          <w:color w:val="000000" w:themeColor="text1"/>
+        </w:rPr>
+        <w:t>lmer</w:t>
+      </w:r>
+      <w:proofErr w:type="spellEnd"/>
+      <w:r>
+        <w:rPr>
+          <w:color w:val="000000" w:themeColor="text1"/>
+        </w:rPr>
+        <w:t xml:space="preserve">’ function from the </w:t>
+      </w:r>
+      <w:proofErr w:type="spellStart"/>
+      <w:r>
+        <w:rPr>
+          <w:color w:val="000000" w:themeColor="text1"/>
+        </w:rPr>
+        <w:t>lmerTest</w:t>
+      </w:r>
+      <w:proofErr w:type="spellEnd"/>
+      <w:r>
+        <w:rPr>
+          <w:color w:val="000000" w:themeColor="text1"/>
+        </w:rPr>
+        <w:t xml:space="preserve"> package (Kuznetsova et al. 2017), where we treated each ɑ-diversity metric as a response variable and included </w:t>
       </w:r>
       <w:r>
         <w:rPr>
@@ -2019,7 +2464,21 @@
         <w:rPr>
           <w:color w:val="000000"/>
         </w:rPr>
-        <w:t xml:space="preserve"> the ‘adonis’ function of the ‘vegan’ package (Oksanen </w:t>
+        <w:t xml:space="preserve"> the ‘</w:t>
+      </w:r>
+      <w:proofErr w:type="spellStart"/>
+      <w:r>
+        <w:rPr>
+          <w:color w:val="000000"/>
+        </w:rPr>
+        <w:t>adonis</w:t>
+      </w:r>
+      <w:proofErr w:type="spellEnd"/>
+      <w:r>
+        <w:rPr>
+          <w:color w:val="000000"/>
+        </w:rPr>
+        <w:t xml:space="preserve">’ function of the ‘vegan’ package (Oksanen </w:t>
       </w:r>
       <w:r>
         <w:rPr>
@@ -2089,7 +2548,15 @@
         <w:t xml:space="preserve">. Because preliminary analysis showed that maternal line did not explain a significant amount of variation in </w:t>
       </w:r>
       <w:r>
-        <w:t xml:space="preserve">community composition </w:t>
+        <w:t xml:space="preserve">community </w:t>
+      </w:r>
+      <w:proofErr w:type="gramStart"/>
+      <w:r>
+        <w:t>composition</w:t>
+      </w:r>
+      <w:proofErr w:type="gramEnd"/>
+      <w:r>
+        <w:t xml:space="preserve"> </w:t>
       </w:r>
       <w:r>
         <w:t>we excluded this term from our final model and report the results of the model, β -diversity ~ Treatment + Block.</w:t>
@@ -2390,11 +2857,11 @@
       <w:r>
         <w:t xml:space="preserve"> community structure and phenotypic variation of root traits we performed separate linear regression analyses of root topology, architecture, size and morphology. We used our estimates of </w:t>
       </w:r>
-      <w:bookmarkStart w:id="6" w:name="_Hlk45540058"/>
+      <w:bookmarkStart w:id="7" w:name="_Hlk45540058"/>
       <w:r>
         <w:t xml:space="preserve">ɑ-diversity </w:t>
       </w:r>
-      <w:bookmarkEnd w:id="6"/>
+      <w:bookmarkEnd w:id="7"/>
       <w:r>
         <w:t>(</w:t>
       </w:r>
@@ -2424,7 +2891,15 @@
         <w:t>additional predictors</w:t>
       </w:r>
       <w:r>
-        <w:t xml:space="preserve"> in all models. If we uncovered a significant linear relationship between a given root trait on ɑ-diversity, we also performed an ANCOVA using the ‘Anova’ function from the </w:t>
+        <w:t xml:space="preserve"> in all models. If we uncovered a significant linear relationship between a given root trait on ɑ-diversity, we also performed an ANCOVA using the ‘</w:t>
+      </w:r>
+      <w:proofErr w:type="spellStart"/>
+      <w:r>
+        <w:t>Anova</w:t>
+      </w:r>
+      <w:proofErr w:type="spellEnd"/>
+      <w:r>
+        <w:t xml:space="preserve">’ function from the </w:t>
       </w:r>
       <w:r>
         <w:rPr>
@@ -2468,7 +2943,7 @@
         </w:rPr>
         <w:t xml:space="preserve">. </w:t>
       </w:r>
-      <w:commentRangeStart w:id="7"/>
+      <w:commentRangeStart w:id="8"/>
       <w:r>
         <w:rPr>
           <w:color w:val="000000"/>
@@ -2523,14 +2998,14 @@
         </w:rPr>
         <w:t>.</w:t>
       </w:r>
-      <w:commentRangeEnd w:id="7"/>
+      <w:commentRangeEnd w:id="8"/>
       <w:r>
         <w:rPr>
           <w:rStyle w:val="CommentReference"/>
           <w:rFonts w:eastAsia="Calibri"/>
           <w:color w:val="000000"/>
         </w:rPr>
-        <w:commentReference w:id="7"/>
+        <w:commentReference w:id="8"/>
       </w:r>
       <w:r>
         <w:rPr>
@@ -2789,7 +3264,7 @@
         <w:pStyle w:val="NormalWeb"/>
         <w:spacing w:before="0" w:beforeAutospacing="0" w:after="0" w:afterAutospacing="0" w:line="360" w:lineRule="auto"/>
       </w:pPr>
-      <w:commentRangeStart w:id="8"/>
+      <w:commentRangeStart w:id="9"/>
       <w:r>
         <w:rPr>
           <w:i/>
@@ -2835,14 +3310,14 @@
       <w:r>
         <w:t xml:space="preserve">performed </w:t>
       </w:r>
-      <w:commentRangeEnd w:id="8"/>
+      <w:commentRangeEnd w:id="9"/>
       <w:r>
         <w:rPr>
           <w:rStyle w:val="CommentReference"/>
           <w:rFonts w:eastAsia="Calibri"/>
           <w:color w:val="000000"/>
         </w:rPr>
-        <w:commentReference w:id="8"/>
+        <w:commentReference w:id="9"/>
       </w:r>
       <w:r>
         <w:t>a</w:t>
@@ -2966,13 +3441,21 @@
       </w:r>
       <w:r>
         <w:lastRenderedPageBreak/>
-        <w:t xml:space="preserve">approach using the ‘stepAIC’ function from the MASS package (Venables and Ripley 2002) and retained the model with the lowest </w:t>
-      </w:r>
-      <w:bookmarkStart w:id="9" w:name="_Hlk44850028"/>
+        <w:t>approach using the ‘</w:t>
+      </w:r>
+      <w:proofErr w:type="spellStart"/>
+      <w:r>
+        <w:t>stepAIC</w:t>
+      </w:r>
+      <w:proofErr w:type="spellEnd"/>
+      <w:r>
+        <w:t xml:space="preserve">’ function from the MASS package (Venables and Ripley 2002) and retained the model with the lowest </w:t>
+      </w:r>
+      <w:bookmarkStart w:id="10" w:name="_Hlk44850028"/>
       <w:r>
         <w:t>AIC</w:t>
       </w:r>
-      <w:bookmarkEnd w:id="9"/>
+      <w:bookmarkEnd w:id="10"/>
       <w:r>
         <w:t xml:space="preserve"> (</w:t>
       </w:r>
@@ -3005,13 +3488,29 @@
         <w:t>the significance of interaction terms</w:t>
       </w:r>
       <w:r>
-        <w:t xml:space="preserve"> using the ‘Anova’ function from the ‘Car’ package (Fox and Weisburg, 2019). A significant root trait by treatment or </w:t>
-      </w:r>
-      <w:bookmarkStart w:id="10" w:name="_Hlk44920441"/>
+        <w:t xml:space="preserve"> using the ‘</w:t>
+      </w:r>
+      <w:proofErr w:type="spellStart"/>
+      <w:r>
+        <w:t>Anova</w:t>
+      </w:r>
+      <w:proofErr w:type="spellEnd"/>
+      <w:r>
+        <w:t xml:space="preserve">’ function from the ‘Car’ package (Fox and </w:t>
+      </w:r>
+      <w:proofErr w:type="spellStart"/>
+      <w:r>
+        <w:t>Weisburg</w:t>
+      </w:r>
+      <w:proofErr w:type="spellEnd"/>
+      <w:r>
+        <w:t xml:space="preserve">, 2019). A significant root trait by treatment or </w:t>
+      </w:r>
+      <w:bookmarkStart w:id="11" w:name="_Hlk44920441"/>
       <w:r>
         <w:t xml:space="preserve">ɑ-diversity </w:t>
       </w:r>
-      <w:bookmarkEnd w:id="10"/>
+      <w:bookmarkEnd w:id="11"/>
       <w:r>
         <w:t xml:space="preserve">by treatment term would provide evidence that belowground competition alters the direct effects of root trait or ɑ-diversity on plant fitness, respectively. Likewise, a significant root trait by treatment or ɑ-diversity by treatment term would </w:t>
       </w:r>
@@ -3251,11 +3750,11 @@
       <w:pPr>
         <w:pStyle w:val="Heading2"/>
       </w:pPr>
-      <w:bookmarkStart w:id="11" w:name="_Toc47359550"/>
+      <w:bookmarkStart w:id="12" w:name="_Toc47359550"/>
       <w:r>
         <w:t>Results</w:t>
       </w:r>
-      <w:bookmarkEnd w:id="11"/>
+      <w:bookmarkEnd w:id="12"/>
     </w:p>
     <w:p>
       <w:pPr>
@@ -3405,7 +3904,7 @@
         </w:rPr>
         <w:t xml:space="preserve"> = </w:t>
       </w:r>
-      <w:del w:id="12" w:author="Colom, Sara" w:date="2021-07-01T10:34:00Z">
+      <w:del w:id="13" w:author="Colom, Sara" w:date="2021-07-01T10:34:00Z">
         <w:r>
           <w:rPr>
             <w:color w:val="000000"/>
@@ -3413,7 +3912,7 @@
           <w:delText>5.71</w:delText>
         </w:r>
       </w:del>
-      <w:ins w:id="13" w:author="Colom, Sara" w:date="2021-07-01T10:34:00Z">
+      <w:ins w:id="14" w:author="Colom, Sara" w:date="2021-07-01T10:34:00Z">
         <w:r>
           <w:rPr>
             <w:color w:val="000000"/>
@@ -3505,7 +4004,7 @@
         </w:rPr>
         <w:t xml:space="preserve">p-value </w:t>
       </w:r>
-      <w:del w:id="14" w:author="Colom, Sara" w:date="2021-07-01T10:34:00Z">
+      <w:del w:id="15" w:author="Colom, Sara" w:date="2021-07-01T10:34:00Z">
         <w:r>
           <w:rPr>
             <w:color w:val="000000"/>
@@ -3519,7 +4018,7 @@
         </w:rPr>
         <w:t xml:space="preserve"> 0.</w:t>
       </w:r>
-      <w:del w:id="15" w:author="Colom, Sara" w:date="2021-07-01T10:34:00Z">
+      <w:del w:id="16" w:author="Colom, Sara" w:date="2021-07-01T10:34:00Z">
         <w:r>
           <w:rPr>
             <w:color w:val="000000"/>
@@ -3527,7 +4026,7 @@
           <w:delText>001</w:delText>
         </w:r>
       </w:del>
-      <w:ins w:id="16" w:author="Colom, Sara" w:date="2021-07-01T10:34:00Z">
+      <w:ins w:id="17" w:author="Colom, Sara" w:date="2021-07-01T10:34:00Z">
         <w:r>
           <w:rPr>
             <w:color w:val="000000"/>
@@ -3619,7 +4118,7 @@
         </w:rPr>
         <w:t xml:space="preserve"> 0.001; Table </w:t>
       </w:r>
-      <w:del w:id="17" w:author="Colom, Sara" w:date="2021-07-01T10:43:00Z">
+      <w:del w:id="18" w:author="Colom, Sara" w:date="2021-07-01T10:43:00Z">
         <w:r>
           <w:rPr>
             <w:color w:val="000000"/>
@@ -3645,7 +4144,7 @@
         </w:rPr>
         <w:t xml:space="preserve"> treatment did not explain a significant proportion of the variation in ɑ-diversity metrics (Table </w:t>
       </w:r>
-      <w:del w:id="18" w:author="Colom, Sara" w:date="2021-07-01T10:43:00Z">
+      <w:del w:id="19" w:author="Colom, Sara" w:date="2021-07-01T10:43:00Z">
         <w:r>
           <w:rPr>
             <w:color w:val="000000"/>
@@ -3671,7 +4170,7 @@
         </w:rPr>
         <w:t xml:space="preserve">(Table </w:t>
       </w:r>
-      <w:del w:id="19" w:author="Colom, Sara" w:date="2021-07-01T10:44:00Z">
+      <w:del w:id="20" w:author="Colom, Sara" w:date="2021-07-01T10:44:00Z">
         <w:r>
           <w:rPr>
             <w:color w:val="000000"/>
@@ -3709,7 +4208,7 @@
         </w:rPr>
         <w:t>rhizosphere microbiome</w:t>
       </w:r>
-      <w:ins w:id="20" w:author="Colom, Sara" w:date="2021-07-01T10:44:00Z">
+      <w:ins w:id="21" w:author="Colom, Sara" w:date="2021-07-01T10:44:00Z">
         <w:r>
           <w:rPr>
             <w:color w:val="000000"/>
@@ -3854,7 +4353,7 @@
         </w:rPr>
         <w:t>= 0.</w:t>
       </w:r>
-      <w:del w:id="21" w:author="Colom, Sara" w:date="2021-07-01T10:48:00Z">
+      <w:del w:id="22" w:author="Colom, Sara" w:date="2021-07-01T10:48:00Z">
         <w:r>
           <w:rPr>
             <w:color w:val="000000"/>
@@ -3862,7 +4361,7 @@
           <w:delText>18</w:delText>
         </w:r>
       </w:del>
-      <w:ins w:id="22" w:author="Colom, Sara" w:date="2021-07-01T10:48:00Z">
+      <w:ins w:id="23" w:author="Colom, Sara" w:date="2021-07-01T10:48:00Z">
         <w:r>
           <w:rPr>
             <w:color w:val="000000"/>
@@ -3889,7 +4388,7 @@
         </w:rPr>
         <w:t xml:space="preserve"> = -</w:t>
       </w:r>
-      <w:del w:id="23" w:author="Colom, Sara" w:date="2021-07-01T10:49:00Z">
+      <w:del w:id="24" w:author="Colom, Sara" w:date="2021-07-01T10:49:00Z">
         <w:r>
           <w:rPr>
             <w:color w:val="000000"/>
@@ -3897,7 +4396,7 @@
           <w:delText>5</w:delText>
         </w:r>
       </w:del>
-      <w:ins w:id="24" w:author="Colom, Sara" w:date="2021-07-01T10:49:00Z">
+      <w:ins w:id="25" w:author="Colom, Sara" w:date="2021-07-01T10:49:00Z">
         <w:r>
           <w:rPr>
             <w:color w:val="000000"/>
@@ -3911,7 +4410,7 @@
         </w:rPr>
         <w:t>.</w:t>
       </w:r>
-      <w:del w:id="25" w:author="Colom, Sara" w:date="2021-07-01T10:49:00Z">
+      <w:del w:id="26" w:author="Colom, Sara" w:date="2021-07-01T10:49:00Z">
         <w:r>
           <w:rPr>
             <w:color w:val="000000"/>
@@ -3919,7 +4418,7 @@
           <w:delText xml:space="preserve">54 </w:delText>
         </w:r>
       </w:del>
-      <w:ins w:id="26" w:author="Colom, Sara" w:date="2021-07-01T10:49:00Z">
+      <w:ins w:id="27" w:author="Colom, Sara" w:date="2021-07-01T10:49:00Z">
         <w:r>
           <w:rPr>
             <w:color w:val="000000"/>
@@ -3939,7 +4438,7 @@
         </w:rPr>
         <w:t>± 2.</w:t>
       </w:r>
-      <w:del w:id="27" w:author="Colom, Sara" w:date="2021-07-01T10:49:00Z">
+      <w:del w:id="28" w:author="Colom, Sara" w:date="2021-07-01T10:49:00Z">
         <w:r>
           <w:rPr>
             <w:color w:val="000000"/>
@@ -3947,7 +4446,7 @@
           <w:delText>24</w:delText>
         </w:r>
       </w:del>
-      <w:ins w:id="28" w:author="Colom, Sara" w:date="2021-07-01T10:49:00Z">
+      <w:ins w:id="29" w:author="Colom, Sara" w:date="2021-07-01T10:49:00Z">
         <w:r>
           <w:rPr>
             <w:color w:val="000000"/>
@@ -3981,7 +4480,7 @@
         </w:rPr>
         <w:t>= 0.</w:t>
       </w:r>
-      <w:del w:id="29" w:author="Colom, Sara" w:date="2021-07-01T10:49:00Z">
+      <w:del w:id="30" w:author="Colom, Sara" w:date="2021-07-01T10:49:00Z">
         <w:r>
           <w:rPr>
             <w:color w:val="000000"/>
@@ -3989,7 +4488,7 @@
           <w:delText>02</w:delText>
         </w:r>
       </w:del>
-      <w:ins w:id="30" w:author="Colom, Sara" w:date="2021-07-01T10:49:00Z">
+      <w:ins w:id="31" w:author="Colom, Sara" w:date="2021-07-01T10:49:00Z">
         <w:r>
           <w:rPr>
             <w:color w:val="000000"/>
@@ -4009,7 +4508,7 @@
         </w:rPr>
         <w:t xml:space="preserve">; Table </w:t>
       </w:r>
-      <w:del w:id="31" w:author="Colom, Sara" w:date="2021-07-01T10:49:00Z">
+      <w:del w:id="32" w:author="Colom, Sara" w:date="2021-07-01T10:49:00Z">
         <w:r>
           <w:rPr>
             <w:color w:val="000000"/>
@@ -4023,7 +4522,7 @@
         </w:rPr>
         <w:t xml:space="preserve">3, Figure </w:t>
       </w:r>
-      <w:del w:id="32" w:author="Colom, Sara" w:date="2021-07-01T10:49:00Z">
+      <w:del w:id="33" w:author="Colom, Sara" w:date="2021-07-01T10:49:00Z">
         <w:r>
           <w:rPr>
             <w:color w:val="000000"/>
@@ -4037,7 +4536,7 @@
         </w:rPr>
         <w:t>1</w:t>
       </w:r>
-      <w:del w:id="33" w:author="Colom, Sara" w:date="2021-07-01T10:51:00Z">
+      <w:del w:id="34" w:author="Colom, Sara" w:date="2021-07-01T10:51:00Z">
         <w:r>
           <w:rPr>
             <w:color w:val="000000"/>
@@ -4051,7 +4550,7 @@
         </w:rPr>
         <w:t>)</w:t>
       </w:r>
-      <w:del w:id="34" w:author="Colom, Sara" w:date="2021-07-01T10:52:00Z">
+      <w:del w:id="35" w:author="Colom, Sara" w:date="2021-07-01T10:52:00Z">
         <w:r>
           <w:rPr>
             <w:color w:val="000000"/>
@@ -4071,7 +4570,7 @@
         </w:rPr>
         <w:t xml:space="preserve">and </w:t>
       </w:r>
-      <w:del w:id="35" w:author="Colom, Sara" w:date="2021-07-01T10:52:00Z">
+      <w:del w:id="36" w:author="Colom, Sara" w:date="2021-07-01T10:52:00Z">
         <w:r>
           <w:rPr>
             <w:color w:val="000000"/>
@@ -4079,7 +4578,7 @@
           <w:delText>significant positive relationship</w:delText>
         </w:r>
       </w:del>
-      <w:del w:id="36" w:author="Colom, Sara" w:date="2021-07-01T10:51:00Z">
+      <w:del w:id="37" w:author="Colom, Sara" w:date="2021-07-01T10:51:00Z">
         <w:r>
           <w:rPr>
             <w:color w:val="000000"/>
@@ -4087,7 +4586,7 @@
           <w:delText>s</w:delText>
         </w:r>
       </w:del>
-      <w:del w:id="37" w:author="Colom, Sara" w:date="2021-07-01T10:52:00Z">
+      <w:del w:id="38" w:author="Colom, Sara" w:date="2021-07-01T10:52:00Z">
         <w:r>
           <w:rPr>
             <w:color w:val="000000"/>
@@ -4095,7 +4594,7 @@
           <w:delText xml:space="preserve"> between </w:delText>
         </w:r>
       </w:del>
-      <w:del w:id="38" w:author="Colom, Sara" w:date="2021-07-01T10:51:00Z">
+      <w:del w:id="39" w:author="Colom, Sara" w:date="2021-07-01T10:51:00Z">
         <w:r>
           <w:rPr>
             <w:color w:val="000000"/>
@@ -4175,7 +4674,7 @@
           <w:delText xml:space="preserve">B) and </w:delText>
         </w:r>
       </w:del>
-      <w:del w:id="39" w:author="Colom, Sara" w:date="2021-07-01T10:52:00Z">
+      <w:del w:id="40" w:author="Colom, Sara" w:date="2021-07-01T10:52:00Z">
         <w:r>
           <w:rPr>
             <w:color w:val="000000"/>
@@ -4294,7 +4793,7 @@
         </w:rPr>
         <w:t>= 0.</w:t>
       </w:r>
-      <w:del w:id="40" w:author="Colom, Sara" w:date="2021-07-01T10:54:00Z">
+      <w:del w:id="41" w:author="Colom, Sara" w:date="2021-07-01T10:54:00Z">
         <w:r>
           <w:rPr>
             <w:color w:val="000000"/>
@@ -4302,7 +4801,7 @@
           <w:delText>14</w:delText>
         </w:r>
       </w:del>
-      <w:ins w:id="41" w:author="Colom, Sara" w:date="2021-07-01T10:54:00Z">
+      <w:ins w:id="42" w:author="Colom, Sara" w:date="2021-07-01T10:54:00Z">
         <w:r>
           <w:rPr>
             <w:color w:val="000000"/>
@@ -4329,7 +4828,7 @@
         </w:rPr>
         <w:t xml:space="preserve"> = 2.</w:t>
       </w:r>
-      <w:del w:id="42" w:author="Colom, Sara" w:date="2021-07-01T10:52:00Z">
+      <w:del w:id="43" w:author="Colom, Sara" w:date="2021-07-01T10:52:00Z">
         <w:r>
           <w:rPr>
             <w:color w:val="000000"/>
@@ -4337,7 +4836,7 @@
           <w:delText xml:space="preserve">41 </w:delText>
         </w:r>
       </w:del>
-      <w:ins w:id="43" w:author="Colom, Sara" w:date="2021-07-01T10:52:00Z">
+      <w:ins w:id="44" w:author="Colom, Sara" w:date="2021-07-01T10:52:00Z">
         <w:r>
           <w:rPr>
             <w:color w:val="000000"/>
@@ -4357,7 +4856,7 @@
         </w:rPr>
         <w:t>e-03 ± 8.</w:t>
       </w:r>
-      <w:del w:id="44" w:author="Colom, Sara" w:date="2021-07-01T10:52:00Z">
+      <w:del w:id="45" w:author="Colom, Sara" w:date="2021-07-01T10:52:00Z">
         <w:r>
           <w:rPr>
             <w:color w:val="000000"/>
@@ -4365,7 +4864,7 @@
           <w:delText xml:space="preserve">98 </w:delText>
         </w:r>
       </w:del>
-      <w:ins w:id="45" w:author="Colom, Sara" w:date="2021-07-01T10:52:00Z">
+      <w:ins w:id="46" w:author="Colom, Sara" w:date="2021-07-01T10:52:00Z">
         <w:r>
           <w:rPr>
             <w:color w:val="000000"/>
@@ -4399,7 +4898,7 @@
         </w:rPr>
         <w:t xml:space="preserve">p-value </w:t>
       </w:r>
-      <w:del w:id="46" w:author="Colom, Sara" w:date="2021-07-01T10:53:00Z">
+      <w:del w:id="47" w:author="Colom, Sara" w:date="2021-07-01T10:53:00Z">
         <w:r>
           <w:rPr>
             <w:color w:val="000000"/>
@@ -4407,7 +4906,7 @@
           <w:delText xml:space="preserve">&lt; </w:delText>
         </w:r>
       </w:del>
-      <w:ins w:id="47" w:author="Colom, Sara" w:date="2021-07-01T10:53:00Z">
+      <w:ins w:id="48" w:author="Colom, Sara" w:date="2021-07-01T10:53:00Z">
         <w:r>
           <w:rPr>
             <w:color w:val="000000"/>
@@ -4427,7 +4926,7 @@
         </w:rPr>
         <w:t>0.0</w:t>
       </w:r>
-      <w:ins w:id="48" w:author="Colom, Sara" w:date="2021-07-01T10:53:00Z">
+      <w:ins w:id="49" w:author="Colom, Sara" w:date="2021-07-01T10:53:00Z">
         <w:r>
           <w:rPr>
             <w:color w:val="000000"/>
@@ -4447,7 +4946,7 @@
         </w:rPr>
         <w:t xml:space="preserve">, and after removing the point the relationship was no longer significant </w:t>
       </w:r>
-      <w:commentRangeStart w:id="49"/>
+      <w:commentRangeStart w:id="50"/>
       <w:r>
         <w:rPr>
           <w:color w:val="000000"/>
@@ -4475,7 +4974,7 @@
         </w:rPr>
         <w:t>= 0.</w:t>
       </w:r>
-      <w:del w:id="50" w:author="Colom, Sara" w:date="2021-07-01T10:59:00Z">
+      <w:del w:id="51" w:author="Colom, Sara" w:date="2021-07-01T10:59:00Z">
         <w:r>
           <w:rPr>
             <w:color w:val="000000"/>
@@ -4483,7 +4982,7 @@
           <w:delText>01</w:delText>
         </w:r>
       </w:del>
-      <w:ins w:id="51" w:author="Colom, Sara" w:date="2021-07-01T10:59:00Z">
+      <w:ins w:id="52" w:author="Colom, Sara" w:date="2021-07-01T10:59:00Z">
         <w:r>
           <w:rPr>
             <w:color w:val="000000"/>
@@ -4548,7 +5047,7 @@
         </w:rPr>
         <w:t>0.</w:t>
       </w:r>
-      <w:del w:id="52" w:author="Colom, Sara" w:date="2021-07-01T10:57:00Z">
+      <w:del w:id="53" w:author="Colom, Sara" w:date="2021-07-01T10:57:00Z">
         <w:r>
           <w:rPr>
             <w:color w:val="000000"/>
@@ -4556,7 +5055,7 @@
           <w:delText>42</w:delText>
         </w:r>
       </w:del>
-      <w:ins w:id="53" w:author="Colom, Sara" w:date="2021-07-01T10:59:00Z">
+      <w:ins w:id="54" w:author="Colom, Sara" w:date="2021-07-01T10:59:00Z">
         <w:r>
           <w:rPr>
             <w:color w:val="000000"/>
@@ -4570,7 +5069,7 @@
         </w:rPr>
         <w:t xml:space="preserve">; Table </w:t>
       </w:r>
-      <w:del w:id="54" w:author="Colom, Sara" w:date="2021-07-01T10:53:00Z">
+      <w:del w:id="55" w:author="Colom, Sara" w:date="2021-07-01T10:53:00Z">
         <w:r>
           <w:rPr>
             <w:color w:val="000000"/>
@@ -4584,14 +5083,14 @@
         </w:rPr>
         <w:t>3)</w:t>
       </w:r>
-      <w:commentRangeEnd w:id="49"/>
+      <w:commentRangeEnd w:id="50"/>
       <w:r>
         <w:rPr>
           <w:rStyle w:val="CommentReference"/>
           <w:rFonts w:eastAsia="Calibri"/>
           <w:color w:val="000000"/>
         </w:rPr>
-        <w:commentReference w:id="49"/>
+        <w:commentReference w:id="50"/>
       </w:r>
       <w:r>
         <w:rPr>
@@ -4672,7 +5171,7 @@
         </w:rPr>
         <w:t xml:space="preserve"> richness</w:t>
       </w:r>
-      <w:del w:id="55" w:author="Colom, Sara" w:date="2021-07-01T10:59:00Z">
+      <w:del w:id="56" w:author="Colom, Sara" w:date="2021-07-01T10:59:00Z">
         <w:r>
           <w:rPr>
             <w:color w:val="000000"/>
@@ -4722,7 +5221,7 @@
         </w:rPr>
         <w:t xml:space="preserve">. </w:t>
       </w:r>
-      <w:del w:id="56" w:author="Colom, Sara" w:date="2021-07-01T11:00:00Z">
+      <w:del w:id="57" w:author="Colom, Sara" w:date="2021-07-01T11:00:00Z">
         <w:r>
           <w:rPr>
             <w:color w:val="000000"/>
@@ -4773,7 +5272,7 @@
         </w:rPr>
         <w:t xml:space="preserve"> between root architecture and species richness</w:t>
       </w:r>
-      <w:del w:id="57" w:author="Colom, Sara" w:date="2021-07-01T11:00:00Z">
+      <w:del w:id="58" w:author="Colom, Sara" w:date="2021-07-01T11:00:00Z">
         <w:r>
           <w:rPr>
             <w:color w:val="000000"/>
@@ -4880,7 +5379,21 @@
         <w:rPr>
           <w:color w:val="000000"/>
         </w:rPr>
-        <w:t xml:space="preserve">owever, we found a weak and marginally significant correlation between root architecture and </w:t>
+        <w:t xml:space="preserve">owever, we found a </w:t>
+      </w:r>
+      <w:proofErr w:type="gramStart"/>
+      <w:r>
+        <w:rPr>
+          <w:color w:val="000000"/>
+        </w:rPr>
+        <w:t>weak</w:t>
+      </w:r>
+      <w:proofErr w:type="gramEnd"/>
+      <w:r>
+        <w:rPr>
+          <w:color w:val="000000"/>
+        </w:rPr>
+        <w:t xml:space="preserve"> and marginally significant correlation between root architecture and </w:t>
       </w:r>
       <w:r>
         <w:rPr>
@@ -4931,7 +5444,7 @@
         </w:rPr>
         <w:t xml:space="preserve">= 0.07; Table </w:t>
       </w:r>
-      <w:del w:id="58" w:author="Colom, Sara" w:date="2021-07-01T11:02:00Z">
+      <w:del w:id="59" w:author="Colom, Sara" w:date="2021-07-01T11:02:00Z">
         <w:r>
           <w:rPr>
             <w:color w:val="000000"/>
@@ -5029,7 +5542,7 @@
         </w:rPr>
         <w:t xml:space="preserve">bacterial </w:t>
       </w:r>
-      <w:del w:id="59" w:author="Colom, Sara" w:date="2021-07-01T11:11:00Z">
+      <w:del w:id="60" w:author="Colom, Sara" w:date="2021-07-01T11:11:00Z">
         <w:r>
           <w:rPr>
             <w:color w:val="000000" w:themeColor="text1"/>
@@ -5074,7 +5587,7 @@
         </w:rPr>
         <w:t xml:space="preserve">= </w:t>
       </w:r>
-      <w:del w:id="60" w:author="Colom, Sara" w:date="2021-07-01T11:02:00Z">
+      <w:del w:id="61" w:author="Colom, Sara" w:date="2021-07-01T11:02:00Z">
         <w:r>
           <w:rPr>
             <w:color w:val="000000" w:themeColor="text1"/>
@@ -5082,7 +5595,7 @@
           <w:delText>7</w:delText>
         </w:r>
       </w:del>
-      <w:ins w:id="61" w:author="Colom, Sara" w:date="2021-07-01T11:02:00Z">
+      <w:ins w:id="62" w:author="Colom, Sara" w:date="2021-07-01T11:02:00Z">
         <w:r>
           <w:rPr>
             <w:color w:val="000000" w:themeColor="text1"/>
@@ -5096,7 +5609,7 @@
         </w:rPr>
         <w:t>.</w:t>
       </w:r>
-      <w:del w:id="62" w:author="Colom, Sara" w:date="2021-07-01T11:03:00Z">
+      <w:del w:id="63" w:author="Colom, Sara" w:date="2021-07-01T11:03:00Z">
         <w:r>
           <w:rPr>
             <w:color w:val="000000" w:themeColor="text1"/>
@@ -5104,7 +5617,7 @@
           <w:delText>70</w:delText>
         </w:r>
       </w:del>
-      <w:ins w:id="63" w:author="Colom, Sara" w:date="2021-07-01T11:03:00Z">
+      <w:ins w:id="64" w:author="Colom, Sara" w:date="2021-07-01T11:03:00Z">
         <w:r>
           <w:rPr>
             <w:color w:val="000000" w:themeColor="text1"/>
@@ -5132,7 +5645,7 @@
         </w:rPr>
         <w:t xml:space="preserve"> = 0.0</w:t>
       </w:r>
-      <w:ins w:id="64" w:author="Colom, Sara" w:date="2021-07-01T11:03:00Z">
+      <w:ins w:id="65" w:author="Colom, Sara" w:date="2021-07-01T11:03:00Z">
         <w:r>
           <w:rPr>
             <w:color w:val="000000" w:themeColor="text1"/>
@@ -5146,7 +5659,7 @@
         </w:rPr>
         <w:t xml:space="preserve">1; Table </w:t>
       </w:r>
-      <w:del w:id="65" w:author="Colom, Sara" w:date="2021-07-01T11:03:00Z">
+      <w:del w:id="66" w:author="Colom, Sara" w:date="2021-07-01T11:03:00Z">
         <w:r>
           <w:rPr>
             <w:color w:val="000000" w:themeColor="text1"/>
@@ -5160,7 +5673,7 @@
         </w:rPr>
         <w:t>5) on fitness</w:t>
       </w:r>
-      <w:ins w:id="66" w:author="Colom, Sara" w:date="2021-07-01T11:17:00Z">
+      <w:ins w:id="67" w:author="Colom, Sara" w:date="2021-07-01T11:17:00Z">
         <w:r>
           <w:rPr>
             <w:color w:val="000000" w:themeColor="text1"/>
@@ -5168,7 +5681,7 @@
           <w:t xml:space="preserve"> as well as a significant treatment by bacterial </w:t>
         </w:r>
       </w:ins>
-      <w:ins w:id="67" w:author="Colom, Sara" w:date="2021-07-01T11:18:00Z">
+      <w:ins w:id="68" w:author="Colom, Sara" w:date="2021-07-01T11:18:00Z">
         <w:r>
           <w:rPr>
             <w:color w:val="000000" w:themeColor="text1"/>
@@ -5176,7 +5689,7 @@
           <w:t>evenness</w:t>
         </w:r>
       </w:ins>
-      <w:ins w:id="68" w:author="Colom, Sara" w:date="2021-07-01T11:17:00Z">
+      <w:ins w:id="69" w:author="Colom, Sara" w:date="2021-07-01T11:17:00Z">
         <w:r>
           <w:rPr>
             <w:color w:val="000000" w:themeColor="text1"/>
@@ -5184,7 +5697,7 @@
           <w:t xml:space="preserve"> interaction effect</w:t>
         </w:r>
       </w:ins>
-      <w:ins w:id="69" w:author="Colom, Sara" w:date="2021-07-01T11:18:00Z">
+      <w:ins w:id="70" w:author="Colom, Sara" w:date="2021-07-01T11:18:00Z">
         <w:r>
           <w:rPr>
             <w:color w:val="000000" w:themeColor="text1"/>
@@ -5273,7 +5786,7 @@
         </w:rPr>
         <w:t xml:space="preserve"> community composition </w:t>
       </w:r>
-      <w:ins w:id="70" w:author="Colom, Sara" w:date="2021-07-01T11:17:00Z">
+      <w:ins w:id="71" w:author="Colom, Sara" w:date="2021-07-01T11:17:00Z">
         <w:r>
           <w:rPr>
             <w:color w:val="000000" w:themeColor="text1"/>
@@ -5281,8 +5794,8 @@
           <w:t xml:space="preserve">and structure </w:t>
         </w:r>
       </w:ins>
-      <w:commentRangeStart w:id="71"/>
-      <w:del w:id="72" w:author="Colom, Sara" w:date="2021-07-01T11:17:00Z">
+      <w:commentRangeStart w:id="72"/>
+      <w:del w:id="73" w:author="Colom, Sara" w:date="2021-07-01T11:17:00Z">
         <w:r>
           <w:rPr>
             <w:color w:val="000000" w:themeColor="text1"/>
@@ -5296,7 +5809,7 @@
           <w:delText>a</w:delText>
         </w:r>
       </w:del>
-      <w:ins w:id="73" w:author="Colom, Sara" w:date="2021-07-01T11:17:00Z">
+      <w:ins w:id="74" w:author="Colom, Sara" w:date="2021-07-01T11:17:00Z">
         <w:r>
           <w:rPr>
             <w:color w:val="000000" w:themeColor="text1"/>
@@ -5304,7 +5817,7 @@
           <w:t>may play a</w:t>
         </w:r>
       </w:ins>
-      <w:ins w:id="74" w:author="Colom, Sara" w:date="2021-07-01T11:18:00Z">
+      <w:ins w:id="75" w:author="Colom, Sara" w:date="2021-07-01T11:18:00Z">
         <w:r>
           <w:rPr>
             <w:color w:val="000000" w:themeColor="text1"/>
@@ -5318,7 +5831,7 @@
         </w:rPr>
         <w:t xml:space="preserve"> </w:t>
       </w:r>
-      <w:del w:id="75" w:author="Colom, Sara" w:date="2021-07-01T11:18:00Z">
+      <w:del w:id="76" w:author="Colom, Sara" w:date="2021-07-01T11:18:00Z">
         <w:r>
           <w:rPr>
             <w:color w:val="000000" w:themeColor="text1"/>
@@ -5326,18 +5839,12 @@
           <w:delText xml:space="preserve">significant </w:delText>
         </w:r>
       </w:del>
-      <w:ins w:id="76" w:author="Colom, Sara" w:date="2021-07-01T11:18:00Z">
+      <w:ins w:id="77" w:author="Colom, Sara" w:date="2021-07-01T11:18:00Z">
         <w:r>
           <w:rPr>
             <w:color w:val="000000" w:themeColor="text1"/>
           </w:rPr>
-          <w:t>important</w:t>
-        </w:r>
-        <w:r>
-          <w:rPr>
-            <w:color w:val="000000" w:themeColor="text1"/>
-          </w:rPr>
-          <w:t xml:space="preserve"> </w:t>
+          <w:t xml:space="preserve">important </w:t>
         </w:r>
       </w:ins>
       <w:r>
@@ -5346,14 +5853,14 @@
         </w:rPr>
         <w:t xml:space="preserve">role </w:t>
       </w:r>
-      <w:commentRangeEnd w:id="71"/>
+      <w:commentRangeEnd w:id="72"/>
       <w:r>
         <w:rPr>
           <w:rStyle w:val="CommentReference"/>
           <w:rFonts w:eastAsia="Calibri"/>
           <w:color w:val="000000"/>
         </w:rPr>
-        <w:commentReference w:id="71"/>
+        <w:commentReference w:id="72"/>
       </w:r>
       <w:r>
         <w:rPr>
@@ -5396,22 +5903,22 @@
       <w:r>
         <w:t xml:space="preserve">. </w:t>
       </w:r>
-      <w:ins w:id="77" w:author="Colom, Sara" w:date="2021-07-01T11:13:00Z">
+      <w:ins w:id="78" w:author="Colom, Sara" w:date="2021-07-01T11:13:00Z">
         <w:r>
           <w:t>Moreover, c</w:t>
         </w:r>
       </w:ins>
-      <w:ins w:id="78" w:author="Colom, Sara" w:date="2021-07-01T11:10:00Z">
+      <w:ins w:id="79" w:author="Colom, Sara" w:date="2021-07-01T11:10:00Z">
         <w:r>
           <w:t xml:space="preserve">ompared to the alone treatment, </w:t>
         </w:r>
       </w:ins>
-      <w:ins w:id="79" w:author="Colom, Sara" w:date="2021-07-01T11:11:00Z">
+      <w:ins w:id="80" w:author="Colom, Sara" w:date="2021-07-01T11:11:00Z">
         <w:r>
           <w:t>an increase in standardized bacterial species richness lead to a decrease in plant fitness of -0.92 (</w:t>
         </w:r>
       </w:ins>
-      <w:ins w:id="80" w:author="Colom, Sara" w:date="2021-07-01T11:12:00Z">
+      <w:ins w:id="81" w:author="Colom, Sara" w:date="2021-07-01T11:12:00Z">
         <w:r>
           <w:rPr>
             <w:i/>
@@ -5426,32 +5933,29 @@
           <w:t>01</w:t>
         </w:r>
       </w:ins>
-      <w:ins w:id="81" w:author="Colom, Sara" w:date="2021-07-01T11:11:00Z">
+      <w:ins w:id="82" w:author="Colom, Sara" w:date="2021-07-01T11:11:00Z">
         <w:r>
           <w:t>)</w:t>
         </w:r>
       </w:ins>
-      <w:ins w:id="82" w:author="Colom, Sara" w:date="2021-07-01T11:19:00Z">
+      <w:ins w:id="83" w:author="Colom, Sara" w:date="2021-07-01T11:19:00Z">
         <w:r>
           <w:t xml:space="preserve"> and an increase in standardized species evenness lead to a </w:t>
         </w:r>
       </w:ins>
-      <w:ins w:id="83" w:author="Colom, Sara" w:date="2021-07-01T11:20:00Z">
+      <w:ins w:id="84" w:author="Colom, Sara" w:date="2021-07-01T11:20:00Z">
         <w:r>
           <w:t>decrease</w:t>
         </w:r>
       </w:ins>
-      <w:ins w:id="84" w:author="Colom, Sara" w:date="2021-07-01T11:19:00Z">
+      <w:ins w:id="85" w:author="Colom, Sara" w:date="2021-07-01T11:19:00Z">
         <w:r>
           <w:t xml:space="preserve"> in plant fitness of -0.69</w:t>
         </w:r>
       </w:ins>
-      <w:ins w:id="85" w:author="Colom, Sara" w:date="2021-07-01T11:20:00Z">
-        <w:r>
-          <w:t xml:space="preserve"> </w:t>
-        </w:r>
-        <w:r>
-          <w:t>(</w:t>
+      <w:ins w:id="86" w:author="Colom, Sara" w:date="2021-07-01T11:20:00Z">
+        <w:r>
+          <w:t xml:space="preserve"> (</w:t>
         </w:r>
         <w:r>
           <w:rPr>
@@ -5470,44 +5974,38 @@
           <w:t xml:space="preserve">, suggesting that more rich and even </w:t>
         </w:r>
       </w:ins>
-      <w:ins w:id="86" w:author="Colom, Sara" w:date="2021-07-01T11:21:00Z">
+      <w:ins w:id="87" w:author="Colom, Sara" w:date="2021-07-01T11:21:00Z">
         <w:r>
           <w:t>rhizosphere bacterial</w:t>
         </w:r>
       </w:ins>
-      <w:ins w:id="87" w:author="Colom, Sara" w:date="2021-07-01T11:20:00Z">
+      <w:ins w:id="88" w:author="Colom, Sara" w:date="2021-07-01T11:20:00Z">
         <w:r>
           <w:t xml:space="preserve"> communities </w:t>
         </w:r>
       </w:ins>
-      <w:ins w:id="88" w:author="Colom, Sara" w:date="2021-07-01T11:21:00Z">
+      <w:ins w:id="89" w:author="Colom, Sara" w:date="2021-07-01T11:21:00Z">
         <w:r>
           <w:t xml:space="preserve">is linked to more poor plant performance in </w:t>
         </w:r>
       </w:ins>
-      <w:ins w:id="89" w:author="Colom, Sara" w:date="2021-07-01T11:22:00Z">
-        <w:r>
-          <w:t xml:space="preserve">competitive </w:t>
-        </w:r>
-        <w:r>
-          <w:t>belowground</w:t>
-        </w:r>
-        <w:r>
-          <w:t xml:space="preserve"> environments</w:t>
+      <w:ins w:id="90" w:author="Colom, Sara" w:date="2021-07-01T11:22:00Z">
+        <w:r>
+          <w:t>competitive belowground environments</w:t>
         </w:r>
       </w:ins>
-      <w:commentRangeStart w:id="90"/>
+      <w:commentRangeStart w:id="91"/>
       <w:r>
         <w:t>.</w:t>
       </w:r>
-      <w:commentRangeEnd w:id="90"/>
+      <w:commentRangeEnd w:id="91"/>
       <w:r>
         <w:rPr>
           <w:rStyle w:val="CommentReference"/>
           <w:rFonts w:eastAsia="Calibri"/>
           <w:color w:val="000000"/>
         </w:rPr>
-        <w:commentReference w:id="90"/>
+        <w:commentReference w:id="91"/>
       </w:r>
       <w:r>
         <w:t xml:space="preserve"> Furthermore, we found evidence of an interaction between block and root topology (</w:t>
@@ -5537,12 +6035,12 @@
       <w:r>
         <w:t>= 5.</w:t>
       </w:r>
-      <w:del w:id="91" w:author="Colom, Sara" w:date="2021-07-01T11:24:00Z">
+      <w:del w:id="92" w:author="Colom, Sara" w:date="2021-07-01T11:24:00Z">
         <w:r>
           <w:delText>02</w:delText>
         </w:r>
       </w:del>
-      <w:ins w:id="92" w:author="Colom, Sara" w:date="2021-07-01T11:24:00Z">
+      <w:ins w:id="93" w:author="Colom, Sara" w:date="2021-07-01T11:24:00Z">
         <w:r>
           <w:t>8</w:t>
         </w:r>
@@ -5563,12 +6061,12 @@
       <w:r>
         <w:t xml:space="preserve"> = 0.</w:t>
       </w:r>
-      <w:del w:id="93" w:author="Colom, Sara" w:date="2021-07-01T11:24:00Z">
+      <w:del w:id="94" w:author="Colom, Sara" w:date="2021-07-01T11:24:00Z">
         <w:r>
           <w:delText>04</w:delText>
         </w:r>
       </w:del>
-      <w:ins w:id="94" w:author="Colom, Sara" w:date="2021-07-01T11:24:00Z">
+      <w:ins w:id="95" w:author="Colom, Sara" w:date="2021-07-01T11:24:00Z">
         <w:r>
           <w:t>0</w:t>
         </w:r>
@@ -5604,12 +6102,12 @@
       <w:r>
         <w:t xml:space="preserve">= </w:t>
       </w:r>
-      <w:del w:id="95" w:author="Colom, Sara" w:date="2021-07-01T11:24:00Z">
+      <w:del w:id="96" w:author="Colom, Sara" w:date="2021-07-01T11:24:00Z">
         <w:r>
           <w:delText>6.14</w:delText>
         </w:r>
       </w:del>
-      <w:ins w:id="96" w:author="Colom, Sara" w:date="2021-07-01T11:24:00Z">
+      <w:ins w:id="97" w:author="Colom, Sara" w:date="2021-07-01T11:24:00Z">
         <w:r>
           <w:t>5.74</w:t>
         </w:r>
@@ -5627,12 +6125,12 @@
       <w:r>
         <w:t xml:space="preserve"> = 0.</w:t>
       </w:r>
-      <w:del w:id="97" w:author="Colom, Sara" w:date="2021-07-01T11:25:00Z">
+      <w:del w:id="98" w:author="Colom, Sara" w:date="2021-07-01T11:25:00Z">
         <w:r>
           <w:delText>001</w:delText>
         </w:r>
       </w:del>
-      <w:ins w:id="98" w:author="Colom, Sara" w:date="2021-07-01T11:25:00Z">
+      <w:ins w:id="99" w:author="Colom, Sara" w:date="2021-07-01T11:25:00Z">
         <w:r>
           <w:t>00</w:t>
         </w:r>
@@ -5643,7 +6141,7 @@
       <w:r>
         <w:t xml:space="preserve">; Table </w:t>
       </w:r>
-      <w:del w:id="99" w:author="Colom, Sara" w:date="2021-07-01T11:25:00Z">
+      <w:del w:id="100" w:author="Colom, Sara" w:date="2021-07-01T11:25:00Z">
         <w:r>
           <w:delText>4-</w:delText>
         </w:r>
@@ -5654,7 +6152,7 @@
       <w:r>
         <w:t xml:space="preserve">bacterial </w:t>
       </w:r>
-      <w:del w:id="100" w:author="Colom, Sara" w:date="2021-07-01T11:25:00Z">
+      <w:del w:id="101" w:author="Colom, Sara" w:date="2021-07-01T11:25:00Z">
         <w:r>
           <w:delText xml:space="preserve"> </w:delText>
         </w:r>
@@ -5687,12 +6185,12 @@
       <w:r>
         <w:t xml:space="preserve">= </w:t>
       </w:r>
-      <w:del w:id="101" w:author="Colom, Sara" w:date="2021-07-01T11:27:00Z">
+      <w:del w:id="102" w:author="Colom, Sara" w:date="2021-07-01T11:27:00Z">
         <w:r>
           <w:delText>2.73</w:delText>
         </w:r>
       </w:del>
-      <w:ins w:id="102" w:author="Colom, Sara" w:date="2021-07-01T11:27:00Z">
+      <w:ins w:id="103" w:author="Colom, Sara" w:date="2021-07-01T11:27:00Z">
         <w:r>
           <w:t>4.71</w:t>
         </w:r>
@@ -5710,7 +6208,7 @@
       <w:r>
         <w:t xml:space="preserve"> = 0.0</w:t>
       </w:r>
-      <w:ins w:id="103" w:author="Colom, Sara" w:date="2021-07-01T11:26:00Z">
+      <w:ins w:id="104" w:author="Colom, Sara" w:date="2021-07-01T11:26:00Z">
         <w:r>
           <w:t>0</w:t>
         </w:r>
@@ -5718,7 +6216,7 @@
       <w:r>
         <w:t>5; Table 5),</w:t>
       </w:r>
-      <w:ins w:id="104" w:author="Colom, Sara" w:date="2021-07-01T11:25:00Z">
+      <w:ins w:id="105" w:author="Colom, Sara" w:date="2021-07-01T11:25:00Z">
         <w:r>
           <w:t xml:space="preserve"> inverse Simpson </w:t>
         </w:r>
@@ -5751,12 +6249,12 @@
           <w:t xml:space="preserve">= </w:t>
         </w:r>
       </w:ins>
-      <w:ins w:id="105" w:author="Colom, Sara" w:date="2021-07-01T11:27:00Z">
+      <w:ins w:id="106" w:author="Colom, Sara" w:date="2021-07-01T11:27:00Z">
         <w:r>
           <w:t>4.75</w:t>
         </w:r>
       </w:ins>
-      <w:ins w:id="106" w:author="Colom, Sara" w:date="2021-07-01T11:25:00Z">
+      <w:ins w:id="107" w:author="Colom, Sara" w:date="2021-07-01T11:25:00Z">
         <w:r>
           <w:t xml:space="preserve">, </w:t>
         </w:r>
@@ -5771,12 +6269,12 @@
           <w:t xml:space="preserve"> = 0.0</w:t>
         </w:r>
       </w:ins>
-      <w:ins w:id="107" w:author="Colom, Sara" w:date="2021-07-01T11:27:00Z">
+      <w:ins w:id="108" w:author="Colom, Sara" w:date="2021-07-01T11:27:00Z">
         <w:r>
           <w:t>0</w:t>
         </w:r>
       </w:ins>
-      <w:ins w:id="108" w:author="Colom, Sara" w:date="2021-07-01T11:25:00Z">
+      <w:ins w:id="109" w:author="Colom, Sara" w:date="2021-07-01T11:25:00Z">
         <w:r>
           <w:t>5; Table 5)</w:t>
         </w:r>
@@ -5818,12 +6316,12 @@
       <w:r>
         <w:t xml:space="preserve">= </w:t>
       </w:r>
-      <w:del w:id="109" w:author="Colom, Sara" w:date="2021-07-01T11:27:00Z">
+      <w:del w:id="110" w:author="Colom, Sara" w:date="2021-07-01T11:27:00Z">
         <w:r>
           <w:delText>2.69</w:delText>
         </w:r>
       </w:del>
-      <w:ins w:id="110" w:author="Colom, Sara" w:date="2021-07-01T11:27:00Z">
+      <w:ins w:id="111" w:author="Colom, Sara" w:date="2021-07-01T11:27:00Z">
         <w:r>
           <w:t>5.02</w:t>
         </w:r>
@@ -5841,12 +6339,12 @@
       <w:r>
         <w:t xml:space="preserve"> = 0.</w:t>
       </w:r>
-      <w:del w:id="111" w:author="Colom, Sara" w:date="2021-07-01T11:27:00Z">
+      <w:del w:id="112" w:author="Colom, Sara" w:date="2021-07-01T11:27:00Z">
         <w:r>
           <w:delText>05</w:delText>
         </w:r>
       </w:del>
-      <w:ins w:id="112" w:author="Colom, Sara" w:date="2021-07-01T11:27:00Z">
+      <w:ins w:id="113" w:author="Colom, Sara" w:date="2021-07-01T11:27:00Z">
         <w:r>
           <w:t>0</w:t>
         </w:r>
@@ -5913,11 +6411,11 @@
       <w:pPr>
         <w:pStyle w:val="Heading2"/>
       </w:pPr>
-      <w:bookmarkStart w:id="113" w:name="_Toc47359551"/>
+      <w:bookmarkStart w:id="114" w:name="_Toc47359551"/>
       <w:r>
         <w:t>Discussion</w:t>
       </w:r>
-      <w:bookmarkEnd w:id="113"/>
+      <w:bookmarkEnd w:id="114"/>
     </w:p>
     <w:p>
       <w:pPr>
@@ -5928,7 +6426,7 @@
           <w:color w:val="000000" w:themeColor="text1"/>
         </w:rPr>
       </w:pPr>
-      <w:bookmarkStart w:id="114" w:name="_Hlk47364296"/>
+      <w:bookmarkStart w:id="115" w:name="_Hlk47364296"/>
       <w:r>
         <w:t xml:space="preserve">The main goal of our work was to evaluate the potential for a relationship between modular root traits and the </w:t>
       </w:r>
@@ -6091,7 +6589,7 @@
         <w:t xml:space="preserve"> eco-evolutionary implications and directions for future research</w:t>
       </w:r>
     </w:p>
-    <w:bookmarkEnd w:id="114"/>
+    <w:bookmarkEnd w:id="115"/>
     <w:p>
       <w:pPr>
         <w:pStyle w:val="NormalWeb"/>
@@ -6127,7 +6625,21 @@
         <w:rPr>
           <w:color w:val="000000" w:themeColor="text1"/>
         </w:rPr>
-        <w:t xml:space="preserve">The belowground root system of plants can play a major role in altering the physical and chemical profile of its surrounding soil environment (Orwin et al. 2010; Bodner et al. 2014) and therefore may serve as a passive filter of the </w:t>
+        <w:t>The belowground root system of plants can play a major role in altering the physical and chemical profile of its surrounding soil environment (</w:t>
+      </w:r>
+      <w:proofErr w:type="spellStart"/>
+      <w:r>
+        <w:rPr>
+          <w:color w:val="000000" w:themeColor="text1"/>
+        </w:rPr>
+        <w:t>Orwin</w:t>
+      </w:r>
+      <w:proofErr w:type="spellEnd"/>
+      <w:r>
+        <w:rPr>
+          <w:color w:val="000000" w:themeColor="text1"/>
+        </w:rPr>
+        <w:t xml:space="preserve"> et al. 2010; Bodner et al. 2014) and therefore may serve as a passive filter of the </w:t>
       </w:r>
       <w:r>
         <w:rPr>
@@ -6153,6 +6665,7 @@
         </w:rPr>
         <w:t xml:space="preserve"> communities in </w:t>
       </w:r>
+      <w:proofErr w:type="spellStart"/>
       <w:r>
         <w:rPr>
           <w:i/>
@@ -6161,6 +6674,7 @@
         </w:rPr>
         <w:t>Brachypodium</w:t>
       </w:r>
+      <w:proofErr w:type="spellEnd"/>
       <w:r>
         <w:rPr>
           <w:color w:val="000000" w:themeColor="text1"/>
@@ -6491,11 +7005,19 @@
         </w:rPr>
         <w:t xml:space="preserve">reviewed in </w:t>
       </w:r>
-      <w:r>
-        <w:rPr>
-          <w:color w:val="000000" w:themeColor="text1"/>
-        </w:rPr>
-        <w:t>Ghestem et al. 2011).</w:t>
+      <w:proofErr w:type="spellStart"/>
+      <w:r>
+        <w:rPr>
+          <w:color w:val="000000" w:themeColor="text1"/>
+        </w:rPr>
+        <w:t>Ghestem</w:t>
+      </w:r>
+      <w:proofErr w:type="spellEnd"/>
+      <w:r>
+        <w:rPr>
+          <w:color w:val="000000" w:themeColor="text1"/>
+        </w:rPr>
+        <w:t xml:space="preserve"> et al. 2011).</w:t>
       </w:r>
       <w:r>
         <w:rPr>
@@ -6510,7 +7032,15 @@
         <w:t xml:space="preserve">bacterial </w:t>
       </w:r>
       <w:r>
-        <w:t xml:space="preserve"> communities (Szoboszlay et al. 2015; </w:t>
+        <w:t xml:space="preserve"> communities (</w:t>
+      </w:r>
+      <w:proofErr w:type="spellStart"/>
+      <w:r>
+        <w:t>Szoboszlay</w:t>
+      </w:r>
+      <w:proofErr w:type="spellEnd"/>
+      <w:r>
+        <w:t xml:space="preserve"> et al. 2015; </w:t>
       </w:r>
       <w:r>
         <w:rPr>
@@ -6538,16 +7068,26 @@
       <w:r>
         <w:t xml:space="preserve">(progenitor of maize, </w:t>
       </w:r>
-      <w:r>
-        <w:rPr>
-          <w:i/>
-          <w:iCs/>
-        </w:rPr>
-        <w:t>Zea mays</w:t>
+      <w:proofErr w:type="spellStart"/>
+      <w:r>
+        <w:rPr>
+          <w:i/>
+          <w:iCs/>
+        </w:rPr>
+        <w:t>Zea</w:t>
+      </w:r>
+      <w:proofErr w:type="spellEnd"/>
+      <w:r>
+        <w:rPr>
+          <w:i/>
+          <w:iCs/>
+        </w:rPr>
+        <w:t xml:space="preserve"> mays</w:t>
       </w:r>
       <w:r>
         <w:t xml:space="preserve"> subsp. </w:t>
       </w:r>
+      <w:proofErr w:type="spellStart"/>
       <w:r>
         <w:rPr>
           <w:i/>
@@ -6555,6 +7095,7 @@
         </w:rPr>
         <w:t>Parviglumis</w:t>
       </w:r>
+      <w:proofErr w:type="spellEnd"/>
       <w:r>
         <w:t xml:space="preserve">) and two domesticated corn cultivars, showed concurrent differences in rooting length and rhizosphere </w:t>
       </w:r>
@@ -6562,7 +7103,15 @@
         <w:t xml:space="preserve">bacterial </w:t>
       </w:r>
       <w:r>
-        <w:t xml:space="preserve"> richness, composition and structure (Szoboszlay et al. 2015). </w:t>
+        <w:t xml:space="preserve"> richness, composition and structure (</w:t>
+      </w:r>
+      <w:proofErr w:type="spellStart"/>
+      <w:r>
+        <w:t>Szoboszlay</w:t>
+      </w:r>
+      <w:proofErr w:type="spellEnd"/>
+      <w:r>
+        <w:t xml:space="preserve"> et al. 2015). </w:t>
       </w:r>
       <w:r>
         <w:rPr>
@@ -6658,7 +7207,21 @@
         <w:rPr>
           <w:color w:val="000000" w:themeColor="text1"/>
         </w:rPr>
-        <w:t xml:space="preserve">Wardle et al. 2004; Bardgett et al. 2014), since thinner roots tend to have higher turn-over rates. </w:t>
+        <w:t xml:space="preserve">Wardle et al. 2004; </w:t>
+      </w:r>
+      <w:proofErr w:type="spellStart"/>
+      <w:r>
+        <w:rPr>
+          <w:color w:val="000000" w:themeColor="text1"/>
+        </w:rPr>
+        <w:t>Bardgett</w:t>
+      </w:r>
+      <w:proofErr w:type="spellEnd"/>
+      <w:r>
+        <w:rPr>
+          <w:color w:val="000000" w:themeColor="text1"/>
+        </w:rPr>
+        <w:t xml:space="preserve"> et al. 2014), since thinner roots tend to have higher turn-over rates. </w:t>
       </w:r>
     </w:p>
     <w:p>
@@ -6684,7 +7247,15 @@
         <w:t xml:space="preserve">discussed in </w:t>
       </w:r>
       <w:r>
-        <w:t>Reeder et al. 2001; Allison et al. 2006; Steenwerth et al. 2007) and some studies have reported positive associations between the abundance of particular bacteria (</w:t>
+        <w:t xml:space="preserve">Reeder et al. 2001; Allison et al. 2006; </w:t>
+      </w:r>
+      <w:proofErr w:type="spellStart"/>
+      <w:r>
+        <w:t>Steenwerth</w:t>
+      </w:r>
+      <w:proofErr w:type="spellEnd"/>
+      <w:r>
+        <w:t xml:space="preserve"> et al. 2007) and some studies have reported positive associations between the abundance of particular bacteria (</w:t>
       </w:r>
       <w:r>
         <w:rPr>
@@ -6732,7 +7303,31 @@
         <w:t>reviewed in</w:t>
       </w:r>
       <w:r>
-        <w:t xml:space="preserve"> Ortíz-Castro et al. 2009, Vacheron et al. 2013 and Sukumar et al. 2013; Bailly et al. 2014). Further, these patterns are also likely driven to some extent by microenvironmental changes in soil conditions because it can trigger both phenotypic plasticity of root traits and alter microbial niches and influence microbial communities (Bonser et al. 1996; Hodge 2004; Gruber et al. 2013; Tian et al. 2014; Yu et al. 2014; Bach et al. 2010; Brockett et al. 2012; Zhalnina et al. 2015). </w:t>
+        <w:t xml:space="preserve"> </w:t>
+      </w:r>
+      <w:proofErr w:type="spellStart"/>
+      <w:r>
+        <w:t>Ortíz</w:t>
+      </w:r>
+      <w:proofErr w:type="spellEnd"/>
+      <w:r>
+        <w:t xml:space="preserve">-Castro et al. 2009, </w:t>
+      </w:r>
+      <w:proofErr w:type="spellStart"/>
+      <w:r>
+        <w:t>Vacheron</w:t>
+      </w:r>
+      <w:proofErr w:type="spellEnd"/>
+      <w:r>
+        <w:t xml:space="preserve"> et al. 2013 and Sukumar et al. 2013; Bailly et al. 2014). Further, these patterns are also likely driven to some extent by microenvironmental changes in soil conditions because it can trigger both phenotypic plasticity of root traits and alter microbial niches and influence microbial communities (Bonser et al. 1996; Hodge 2004; Gruber et al. 2013; Tian et al. 2014; Yu et al. 2014; Bach et al. 2010; Brockett et al. 2012; </w:t>
+      </w:r>
+      <w:proofErr w:type="spellStart"/>
+      <w:r>
+        <w:t>Zhalnina</w:t>
+      </w:r>
+      <w:proofErr w:type="spellEnd"/>
+      <w:r>
+        <w:t xml:space="preserve"> et al. 2015). </w:t>
       </w:r>
     </w:p>
     <w:p>
@@ -6892,12 +7487,21 @@
       <w:r>
         <w:t xml:space="preserve">an increase in bacterial functional richness. For instance, Singh and others (2015) performed a controlled greenhouse experiment where they grew </w:t>
       </w:r>
-      <w:r>
-        <w:rPr>
-          <w:i/>
-          <w:iCs/>
-        </w:rPr>
-        <w:t>Ocimum sanctum</w:t>
+      <w:proofErr w:type="spellStart"/>
+      <w:r>
+        <w:rPr>
+          <w:i/>
+          <w:iCs/>
+        </w:rPr>
+        <w:t>Ocimum</w:t>
+      </w:r>
+      <w:proofErr w:type="spellEnd"/>
+      <w:r>
+        <w:rPr>
+          <w:i/>
+          <w:iCs/>
+        </w:rPr>
+        <w:t xml:space="preserve"> sanctum</w:t>
       </w:r>
       <w:r>
         <w:t xml:space="preserve"> (basil) plants in potting soil that was inoculated with different levels of bacterial species diversity and richness and found that richness was an important predictor of increased plant biomass. Further, they found that the functional group richness of </w:t>
@@ -6918,7 +7522,15 @@
         <w:t xml:space="preserve">bacterial </w:t>
       </w:r>
       <w:r>
-        <w:t xml:space="preserve"> function. While research examining the influence of both root traits and the rhizosphere microbiome on plant fitness remains scarce, multiple studies have shown that altering the soil microbial community can alter plant performance according to competitive environment (Callaway et al. 2004; Lankau 2010; </w:t>
+        <w:t xml:space="preserve"> function. While research examining the influence of both root traits and the rhizosphere microbiome on plant fitness remains scarce, multiple studies have shown that altering the soil microbial community can alter plant performance according to competitive environment (Callaway et al. 2004; </w:t>
+      </w:r>
+      <w:proofErr w:type="spellStart"/>
+      <w:r>
+        <w:t>Lankau</w:t>
+      </w:r>
+      <w:proofErr w:type="spellEnd"/>
+      <w:r>
+        <w:t xml:space="preserve"> 2010; </w:t>
       </w:r>
       <w:r>
         <w:rPr>
@@ -6992,7 +7604,7 @@
       <w:r>
         <w:t xml:space="preserve"> species richness can have a positive impact on plant fitness when plants experience belowground competition, suggesting that the rhizosphere microbiome can potentially mitigate the harmful effects of belowground competition. Therefore, </w:t>
       </w:r>
-      <w:bookmarkStart w:id="115" w:name="_Hlk47364452"/>
+      <w:bookmarkStart w:id="116" w:name="_Hlk47364452"/>
       <w:r>
         <w:t xml:space="preserve">our work provides preliminary evidence that interactions between root traits and the rhizosphere </w:t>
       </w:r>
@@ -7000,9 +7612,17 @@
         <w:t xml:space="preserve">bacterial </w:t>
       </w:r>
       <w:r>
-        <w:t xml:space="preserve"> community may perhaps feedback into belowground competition thus potentially alterplant ecology and evolution.</w:t>
-      </w:r>
-      <w:bookmarkEnd w:id="115"/>
+        <w:t xml:space="preserve"> community may perhaps feedback into belowground competition thus potentially </w:t>
+      </w:r>
+      <w:proofErr w:type="spellStart"/>
+      <w:r>
+        <w:t>alterplant</w:t>
+      </w:r>
+      <w:proofErr w:type="spellEnd"/>
+      <w:r>
+        <w:t xml:space="preserve"> ecology and evolution.</w:t>
+      </w:r>
+      <w:bookmarkEnd w:id="116"/>
       <w:r>
         <w:t xml:space="preserve"> We emphasize, however, that the underlying mechanisms producing many of the patterns we uncovered are yet to be determined because we did not manipulate the rhizo</w:t>
       </w:r>
@@ -7039,7 +7659,15 @@
         <w:t>fungal</w:t>
       </w:r>
       <w:r>
-        <w:t xml:space="preserve"> organisms were not evaluated as part of the rhizosphere microbiome here. As a result, we excluded many functionally relevant species that contribute to plant resource use and fitness (Jonsson et al. 2001; Bassirad 2005; van der Heijden et al. 2006 and 2008; Jacoby et al. 2017). Thus, consideration </w:t>
+        <w:t xml:space="preserve"> organisms were not evaluated as part of the rhizosphere microbiome here. As a result, we excluded many functionally relevant species that contribute to plant resource use and fitness (Jonsson et al. 2001; </w:t>
+      </w:r>
+      <w:proofErr w:type="spellStart"/>
+      <w:r>
+        <w:t>Bassirad</w:t>
+      </w:r>
+      <w:proofErr w:type="spellEnd"/>
+      <w:r>
+        <w:t xml:space="preserve"> 2005; van der Heijden et al. 2006 and 2008; Jacoby et al. 2017). Thus, consideration </w:t>
       </w:r>
       <w:r>
         <w:t xml:space="preserve">of </w:t>
@@ -7094,7 +7722,21 @@
         <w:rPr>
           <w:color w:val="000000"/>
         </w:rPr>
-        <w:t xml:space="preserve"> and the data will and the data will be uploaded to the Dryad Digital Repository.</w:t>
+        <w:t xml:space="preserve"> and the data </w:t>
+      </w:r>
+      <w:proofErr w:type="gramStart"/>
+      <w:r>
+        <w:rPr>
+          <w:color w:val="000000"/>
+        </w:rPr>
+        <w:t>will</w:t>
+      </w:r>
+      <w:proofErr w:type="gramEnd"/>
+      <w:r>
+        <w:rPr>
+          <w:color w:val="000000"/>
+        </w:rPr>
+        <w:t xml:space="preserve"> and the data will be uploaded to the Dryad Digital Repository.</w:t>
       </w:r>
     </w:p>
     <w:p>
@@ -7152,7 +7794,8 @@
           <w:lang w:val="es-PR"/>
         </w:rPr>
       </w:pPr>
-      <w:bookmarkStart w:id="116" w:name="_Toc47359552"/>
+      <w:bookmarkStart w:id="117" w:name="_Toc47359552"/>
+      <w:proofErr w:type="spellStart"/>
       <w:r>
         <w:rPr>
           <w:lang w:val="es-PR"/>
@@ -7160,7 +7803,8 @@
         <w:lastRenderedPageBreak/>
         <w:t>References</w:t>
       </w:r>
-      <w:bookmarkEnd w:id="116"/>
+      <w:bookmarkEnd w:id="117"/>
+      <w:proofErr w:type="spellEnd"/>
     </w:p>
     <w:p>
       <w:pPr>
@@ -7172,7 +7816,23 @@
           <w:color w:val="000000"/>
           <w:lang w:val="es-PR"/>
         </w:rPr>
-        <w:t xml:space="preserve">Ambrose, B. A., &amp; Purugganan, M. D. (2012). </w:t>
+        <w:t xml:space="preserve">Ambrose, B. A., &amp; </w:t>
+      </w:r>
+      <w:proofErr w:type="spellStart"/>
+      <w:r>
+        <w:rPr>
+          <w:color w:val="000000"/>
+          <w:lang w:val="es-PR"/>
+        </w:rPr>
+        <w:t>Purugganan</w:t>
+      </w:r>
+      <w:proofErr w:type="spellEnd"/>
+      <w:r>
+        <w:rPr>
+          <w:color w:val="000000"/>
+          <w:lang w:val="es-PR"/>
+        </w:rPr>
+        <w:t xml:space="preserve">, M. D. (2012). </w:t>
       </w:r>
       <w:r>
         <w:rPr>
@@ -7198,11 +7858,19 @@
         <w:pStyle w:val="NormalWeb"/>
         <w:spacing w:before="0" w:beforeAutospacing="0" w:after="200" w:afterAutospacing="0"/>
       </w:pPr>
-      <w:r>
-        <w:rPr>
-          <w:color w:val="000000"/>
-        </w:rPr>
-        <w:t xml:space="preserve">BassiriRad, H. (Ed.). (2005). Nutrient Acquisition by Plants: An Ecological Perspective. Springer, Berlin, Heidelberg. </w:t>
+      <w:proofErr w:type="spellStart"/>
+      <w:r>
+        <w:rPr>
+          <w:color w:val="000000"/>
+        </w:rPr>
+        <w:t>BassiriRad</w:t>
+      </w:r>
+      <w:proofErr w:type="spellEnd"/>
+      <w:r>
+        <w:rPr>
+          <w:color w:val="000000"/>
+        </w:rPr>
+        <w:t xml:space="preserve">, H. (Ed.). (2005). Nutrient Acquisition by Plants: An Ecological Perspective. Springer, Berlin, Heidelberg. </w:t>
       </w:r>
     </w:p>
     <w:p>
@@ -7210,11 +7878,89 @@
         <w:pStyle w:val="NormalWeb"/>
         <w:spacing w:before="0" w:beforeAutospacing="0" w:after="200" w:afterAutospacing="0"/>
       </w:pPr>
-      <w:r>
-        <w:rPr>
-          <w:color w:val="000000"/>
-        </w:rPr>
-        <w:t xml:space="preserve">Bressan, M., Roncato, M.-A., Bellvert, F., Comte, G., Haichar, F. Z., Achouak, W., &amp; Berge, O. (2009). Exogenous glucosinolate produced by Arabidopsis thaliana has an impact on microbes in the rhizosphere and plant roots. The ISME Journal, 3(11), 1243–1257. </w:t>
+      <w:proofErr w:type="spellStart"/>
+      <w:r>
+        <w:rPr>
+          <w:color w:val="000000"/>
+        </w:rPr>
+        <w:t>Bressan</w:t>
+      </w:r>
+      <w:proofErr w:type="spellEnd"/>
+      <w:r>
+        <w:rPr>
+          <w:color w:val="000000"/>
+        </w:rPr>
+        <w:t xml:space="preserve">, M., </w:t>
+      </w:r>
+      <w:proofErr w:type="spellStart"/>
+      <w:r>
+        <w:rPr>
+          <w:color w:val="000000"/>
+        </w:rPr>
+        <w:t>Roncato</w:t>
+      </w:r>
+      <w:proofErr w:type="spellEnd"/>
+      <w:r>
+        <w:rPr>
+          <w:color w:val="000000"/>
+        </w:rPr>
+        <w:t xml:space="preserve">, M.-A., </w:t>
+      </w:r>
+      <w:proofErr w:type="spellStart"/>
+      <w:r>
+        <w:rPr>
+          <w:color w:val="000000"/>
+        </w:rPr>
+        <w:t>Bellvert</w:t>
+      </w:r>
+      <w:proofErr w:type="spellEnd"/>
+      <w:r>
+        <w:rPr>
+          <w:color w:val="000000"/>
+        </w:rPr>
+        <w:t xml:space="preserve">, F., Comte, G., </w:t>
+      </w:r>
+      <w:proofErr w:type="spellStart"/>
+      <w:r>
+        <w:rPr>
+          <w:color w:val="000000"/>
+        </w:rPr>
+        <w:t>Haichar</w:t>
+      </w:r>
+      <w:proofErr w:type="spellEnd"/>
+      <w:r>
+        <w:rPr>
+          <w:color w:val="000000"/>
+        </w:rPr>
+        <w:t xml:space="preserve">, F. Z., </w:t>
+      </w:r>
+      <w:proofErr w:type="spellStart"/>
+      <w:r>
+        <w:rPr>
+          <w:color w:val="000000"/>
+        </w:rPr>
+        <w:t>Achouak</w:t>
+      </w:r>
+      <w:proofErr w:type="spellEnd"/>
+      <w:r>
+        <w:rPr>
+          <w:color w:val="000000"/>
+        </w:rPr>
+        <w:t xml:space="preserve">, W., &amp; Berge, O. (2009). Exogenous </w:t>
+      </w:r>
+      <w:proofErr w:type="spellStart"/>
+      <w:r>
+        <w:rPr>
+          <w:color w:val="000000"/>
+        </w:rPr>
+        <w:t>glucosinolate</w:t>
+      </w:r>
+      <w:proofErr w:type="spellEnd"/>
+      <w:r>
+        <w:rPr>
+          <w:color w:val="000000"/>
+        </w:rPr>
+        <w:t xml:space="preserve"> produced by Arabidopsis thaliana has an impact on microbes in the rhizosphere and plant roots. The ISME Journal, 3(11), 1243–1257. </w:t>
       </w:r>
     </w:p>
     <w:p>
@@ -7226,7 +7972,35 @@
         <w:rPr>
           <w:color w:val="000000"/>
         </w:rPr>
-        <w:t xml:space="preserve">Brockett, B. F. T., Prescott, C. E., &amp; Grayston, S. J. (2012). Soil moisture is the major factor influencing microbial community structure and enzyme activities across seven biogeoclimatic zones in western Canada. Soil Biology &amp; Biochemistry, 44(1), 9–20. </w:t>
+        <w:t xml:space="preserve">Brockett, B. F. T., Prescott, C. E., &amp; </w:t>
+      </w:r>
+      <w:proofErr w:type="spellStart"/>
+      <w:r>
+        <w:rPr>
+          <w:color w:val="000000"/>
+        </w:rPr>
+        <w:t>Grayston</w:t>
+      </w:r>
+      <w:proofErr w:type="spellEnd"/>
+      <w:r>
+        <w:rPr>
+          <w:color w:val="000000"/>
+        </w:rPr>
+        <w:t xml:space="preserve">, S. J. (2012). Soil moisture is the major factor influencing microbial community structure and enzyme activities across seven </w:t>
+      </w:r>
+      <w:proofErr w:type="spellStart"/>
+      <w:r>
+        <w:rPr>
+          <w:color w:val="000000"/>
+        </w:rPr>
+        <w:t>biogeoclimatic</w:t>
+      </w:r>
+      <w:proofErr w:type="spellEnd"/>
+      <w:r>
+        <w:rPr>
+          <w:color w:val="000000"/>
+        </w:rPr>
+        <w:t xml:space="preserve"> zones in western Canada. Soil Biology &amp; Biochemistry, 44(1), 9–20. </w:t>
       </w:r>
     </w:p>
     <w:p>
@@ -7238,7 +8012,35 @@
         <w:rPr>
           <w:color w:val="000000"/>
         </w:rPr>
-        <w:t xml:space="preserve">Callaway, R. M., Thelen, G. C., Rodriguez, A., &amp; Holben, W. E. (2004). Soil biota and exotic plant invasion. Nature, 427(6976), 731–733. </w:t>
+        <w:t xml:space="preserve">Callaway, R. M., </w:t>
+      </w:r>
+      <w:proofErr w:type="spellStart"/>
+      <w:r>
+        <w:rPr>
+          <w:color w:val="000000"/>
+        </w:rPr>
+        <w:t>Thelen</w:t>
+      </w:r>
+      <w:proofErr w:type="spellEnd"/>
+      <w:r>
+        <w:rPr>
+          <w:color w:val="000000"/>
+        </w:rPr>
+        <w:t xml:space="preserve">, G. C., Rodriguez, A., &amp; </w:t>
+      </w:r>
+      <w:proofErr w:type="spellStart"/>
+      <w:r>
+        <w:rPr>
+          <w:color w:val="000000"/>
+        </w:rPr>
+        <w:t>Holben</w:t>
+      </w:r>
+      <w:proofErr w:type="spellEnd"/>
+      <w:r>
+        <w:rPr>
+          <w:color w:val="000000"/>
+        </w:rPr>
+        <w:t xml:space="preserve">, W. E. (2004). Soil biota and exotic plant invasion. Nature, 427(6976), 731–733. </w:t>
       </w:r>
     </w:p>
     <w:p>
@@ -7250,7 +8052,21 @@
         <w:rPr>
           <w:color w:val="000000"/>
         </w:rPr>
-        <w:t xml:space="preserve">de Vries, F. T., Manning, P., Tallowin, J. R. B., Mortimer, S. R., Pilgrim, E. S., Harrison, K. A., Hobbs, P. J., Quirk, H., Shipley, B., Cornelissen, J. H. C., &amp; Others. (2012). Abiotic drivers and plant traits explain landscape-scale patterns in soil microbial communities. Ecology Letters, 15(11), 1230–1239. </w:t>
+        <w:t xml:space="preserve">de Vries, F. T., Manning, P., </w:t>
+      </w:r>
+      <w:proofErr w:type="spellStart"/>
+      <w:r>
+        <w:rPr>
+          <w:color w:val="000000"/>
+        </w:rPr>
+        <w:t>Tallowin</w:t>
+      </w:r>
+      <w:proofErr w:type="spellEnd"/>
+      <w:r>
+        <w:rPr>
+          <w:color w:val="000000"/>
+        </w:rPr>
+        <w:t xml:space="preserve">, J. R. B., Mortimer, S. R., Pilgrim, E. S., Harrison, K. A., Hobbs, P. J., Quirk, H., Shipley, B., Cornelissen, J. H. C., &amp; Others. (2012). Abiotic drivers and plant traits explain landscape-scale patterns in soil microbial communities. Ecology Letters, 15(11), 1230–1239. </w:t>
       </w:r>
     </w:p>
     <w:p>
@@ -7258,9 +8074,39 @@
         <w:pStyle w:val="NormalWeb"/>
         <w:spacing w:before="0" w:beforeAutospacing="0" w:after="200" w:afterAutospacing="0"/>
       </w:pPr>
-      <w:r>
-        <w:t xml:space="preserve">Denef, V. J., Carrick, H. J., Cavaletto, J., Chiang, E., Johengen, T. H., &amp; Vanderploeg, H. A. (2017). Lake Bacterial Assemblage Composition Is Sensitive to Biological Disturbance Caused by an Invasive Filter Feeder. </w:t>
-      </w:r>
+      <w:proofErr w:type="spellStart"/>
+      <w:r>
+        <w:t>Denef</w:t>
+      </w:r>
+      <w:proofErr w:type="spellEnd"/>
+      <w:r>
+        <w:t xml:space="preserve">, V. J., Carrick, H. J., </w:t>
+      </w:r>
+      <w:proofErr w:type="spellStart"/>
+      <w:r>
+        <w:t>Cavaletto</w:t>
+      </w:r>
+      <w:proofErr w:type="spellEnd"/>
+      <w:r>
+        <w:t xml:space="preserve">, J., Chiang, E., </w:t>
+      </w:r>
+      <w:proofErr w:type="spellStart"/>
+      <w:r>
+        <w:t>Johengen</w:t>
+      </w:r>
+      <w:proofErr w:type="spellEnd"/>
+      <w:r>
+        <w:t xml:space="preserve">, T. H., &amp; </w:t>
+      </w:r>
+      <w:proofErr w:type="spellStart"/>
+      <w:r>
+        <w:t>Vanderploeg</w:t>
+      </w:r>
+      <w:proofErr w:type="spellEnd"/>
+      <w:r>
+        <w:t xml:space="preserve">, H. A. (2017). Lake Bacterial Assemblage Composition Is Sensitive to Biological Disturbance Caused by an Invasive Filter Feeder. </w:t>
+      </w:r>
+      <w:proofErr w:type="spellStart"/>
       <w:r>
         <w:rPr>
           <w:i/>
@@ -7268,6 +8114,7 @@
         </w:rPr>
         <w:t>mSphere</w:t>
       </w:r>
+      <w:proofErr w:type="spellEnd"/>
       <w:r>
         <w:t xml:space="preserve">, </w:t>
       </w:r>
@@ -7287,11 +8134,33 @@
         <w:pStyle w:val="NormalWeb"/>
         <w:spacing w:before="0" w:beforeAutospacing="0" w:after="200" w:afterAutospacing="0"/>
       </w:pPr>
-      <w:r>
-        <w:rPr>
-          <w:color w:val="000000"/>
-        </w:rPr>
-        <w:t xml:space="preserve">Erktan, A., McCormack, M. L., &amp; Roumet, C. (2018). Frontiers in root ecology: recent advances and future challenges. Plant and Soil, 424(1), 1–9. </w:t>
+      <w:proofErr w:type="spellStart"/>
+      <w:r>
+        <w:rPr>
+          <w:color w:val="000000"/>
+        </w:rPr>
+        <w:t>Erktan</w:t>
+      </w:r>
+      <w:proofErr w:type="spellEnd"/>
+      <w:r>
+        <w:rPr>
+          <w:color w:val="000000"/>
+        </w:rPr>
+        <w:t xml:space="preserve">, A., McCormack, M. L., &amp; </w:t>
+      </w:r>
+      <w:proofErr w:type="spellStart"/>
+      <w:r>
+        <w:rPr>
+          <w:color w:val="000000"/>
+        </w:rPr>
+        <w:t>Roumet</w:t>
+      </w:r>
+      <w:proofErr w:type="spellEnd"/>
+      <w:r>
+        <w:rPr>
+          <w:color w:val="000000"/>
+        </w:rPr>
+        <w:t xml:space="preserve">, C. (2018). Frontiers in root ecology: recent advances and future challenges. Plant and Soil, 424(1), 1–9. </w:t>
       </w:r>
     </w:p>
     <w:p>
@@ -7315,7 +8184,21 @@
         <w:rPr>
           <w:color w:val="000000"/>
         </w:rPr>
-        <w:t xml:space="preserve">Fitzpatrick, C. R., Copeland, J., Wang, P. W., Guttman, D. S., Kotanen, P. M., &amp; Johnson, M. T. J. (2018). Assembly and ecological function of the root microbiome across angiosperm plant species. Proceedings of the National Academy of Sciences of the United States of America, 115(6), E1157–E1165. </w:t>
+        <w:t xml:space="preserve">Fitzpatrick, C. R., Copeland, J., Wang, P. W., Guttman, D. S., </w:t>
+      </w:r>
+      <w:proofErr w:type="spellStart"/>
+      <w:r>
+        <w:rPr>
+          <w:color w:val="000000"/>
+        </w:rPr>
+        <w:t>Kotanen</w:t>
+      </w:r>
+      <w:proofErr w:type="spellEnd"/>
+      <w:r>
+        <w:rPr>
+          <w:color w:val="000000"/>
+        </w:rPr>
+        <w:t xml:space="preserve">, P. M., &amp; Johnson, M. T. J. (2018). Assembly and ecological function of the root microbiome across angiosperm plant species. Proceedings of the National Academy of Sciences of the United States of America, 115(6), E1157–E1165. </w:t>
       </w:r>
     </w:p>
     <w:p>
@@ -7327,7 +8210,21 @@
         <w:rPr>
           <w:color w:val="000000"/>
         </w:rPr>
-        <w:t xml:space="preserve">Friesen, M. L., Porter, S. S., Stark, S. C., von Wettberg, E. J., Sachs, J. L., &amp; Martinez-Romero, E. (2011). Microbially Mediated Plant Functional Traits. Annual Review of. </w:t>
+        <w:t xml:space="preserve">Friesen, M. L., Porter, S. S., Stark, S. C., von </w:t>
+      </w:r>
+      <w:proofErr w:type="spellStart"/>
+      <w:r>
+        <w:rPr>
+          <w:color w:val="000000"/>
+        </w:rPr>
+        <w:t>Wettberg</w:t>
+      </w:r>
+      <w:proofErr w:type="spellEnd"/>
+      <w:r>
+        <w:rPr>
+          <w:color w:val="000000"/>
+        </w:rPr>
+        <w:t xml:space="preserve">, E. J., Sachs, J. L., &amp; Martinez-Romero, E. (2011). Microbially Mediated Plant Functional Traits. Annual Review of. </w:t>
       </w:r>
     </w:p>
     <w:p>
@@ -7339,7 +8236,49 @@
         <w:rPr>
           <w:color w:val="000000"/>
         </w:rPr>
-        <w:t xml:space="preserve">Jacoby, R., Peukert, M., Succurro, A., Koprivova, A., &amp; Kopriva, S. (2017). The Role of Soil Microorganisms in Plant Mineral Nutrition-Current Knowledge and Future Directions. Frontiers in Plant Science, 8, 1617. </w:t>
+        <w:t xml:space="preserve">Jacoby, R., </w:t>
+      </w:r>
+      <w:proofErr w:type="spellStart"/>
+      <w:r>
+        <w:rPr>
+          <w:color w:val="000000"/>
+        </w:rPr>
+        <w:t>Peukert</w:t>
+      </w:r>
+      <w:proofErr w:type="spellEnd"/>
+      <w:r>
+        <w:rPr>
+          <w:color w:val="000000"/>
+        </w:rPr>
+        <w:t xml:space="preserve">, M., </w:t>
+      </w:r>
+      <w:proofErr w:type="spellStart"/>
+      <w:r>
+        <w:rPr>
+          <w:color w:val="000000"/>
+        </w:rPr>
+        <w:t>Succurro</w:t>
+      </w:r>
+      <w:proofErr w:type="spellEnd"/>
+      <w:r>
+        <w:rPr>
+          <w:color w:val="000000"/>
+        </w:rPr>
+        <w:t xml:space="preserve">, A., </w:t>
+      </w:r>
+      <w:proofErr w:type="spellStart"/>
+      <w:r>
+        <w:rPr>
+          <w:color w:val="000000"/>
+        </w:rPr>
+        <w:t>Koprivova</w:t>
+      </w:r>
+      <w:proofErr w:type="spellEnd"/>
+      <w:r>
+        <w:rPr>
+          <w:color w:val="000000"/>
+        </w:rPr>
+        <w:t xml:space="preserve">, A., &amp; Kopriva, S. (2017). The Role of Soil Microorganisms in Plant Mineral Nutrition-Current Knowledge and Future Directions. Frontiers in Plant Science, 8, 1617. </w:t>
       </w:r>
     </w:p>
     <w:p>
@@ -7352,7 +8291,21 @@
           <w:color w:val="000000"/>
         </w:rPr>
         <w:lastRenderedPageBreak/>
-        <w:t xml:space="preserve">Jonsson, L. M., Nilsson, M.-C., Wardle, D. A., &amp; Zackrisson, O. (2001). Context dependent effects of ectomycorrhizal species richness on tree seedling productivity. Oikos , 93(3), 353–364. </w:t>
+        <w:t xml:space="preserve">Jonsson, L. M., Nilsson, M.-C., Wardle, D. A., &amp; </w:t>
+      </w:r>
+      <w:proofErr w:type="spellStart"/>
+      <w:r>
+        <w:rPr>
+          <w:color w:val="000000"/>
+        </w:rPr>
+        <w:t>Zackrisson</w:t>
+      </w:r>
+      <w:proofErr w:type="spellEnd"/>
+      <w:r>
+        <w:rPr>
+          <w:color w:val="000000"/>
+        </w:rPr>
+        <w:t xml:space="preserve">, O. (2001). Context dependent effects of ectomycorrhizal species richness on tree seedling productivity. Oikos , 93(3), 353–364. </w:t>
       </w:r>
     </w:p>
     <w:p>
@@ -7388,7 +8341,21 @@
         <w:rPr>
           <w:color w:val="000000"/>
         </w:rPr>
-        <w:t xml:space="preserve">Lynch, J. M., &amp; Whipps, J. M. (1990). Substrate flow in the rhizosphere. Plant and Soil, 129(1), 1–10. </w:t>
+        <w:t xml:space="preserve">Lynch, J. M., &amp; </w:t>
+      </w:r>
+      <w:proofErr w:type="spellStart"/>
+      <w:r>
+        <w:rPr>
+          <w:color w:val="000000"/>
+        </w:rPr>
+        <w:t>Whipps</w:t>
+      </w:r>
+      <w:proofErr w:type="spellEnd"/>
+      <w:r>
+        <w:rPr>
+          <w:color w:val="000000"/>
+        </w:rPr>
+        <w:t xml:space="preserve">, J. M. (1990). Substrate flow in the rhizosphere. Plant and Soil, 129(1), 1–10. </w:t>
       </w:r>
     </w:p>
     <w:p>
@@ -7396,11 +8363,61 @@
         <w:pStyle w:val="NormalWeb"/>
         <w:spacing w:before="0" w:beforeAutospacing="0" w:after="200" w:afterAutospacing="0"/>
       </w:pPr>
-      <w:r>
-        <w:rPr>
-          <w:color w:val="000000"/>
-        </w:rPr>
-        <w:t xml:space="preserve">McMurdie, P. J., &amp; Holmes, S. (2013). phyloseq: an R package for reproducible interactive analysis and graphics of microbiome census data. PloS One, 8(4), e61217. </w:t>
+      <w:proofErr w:type="spellStart"/>
+      <w:r>
+        <w:rPr>
+          <w:color w:val="000000"/>
+        </w:rPr>
+        <w:t>McMurdie</w:t>
+      </w:r>
+      <w:proofErr w:type="spellEnd"/>
+      <w:r>
+        <w:rPr>
+          <w:color w:val="000000"/>
+        </w:rPr>
+        <w:t xml:space="preserve">, P. J., &amp; Holmes, S. (2013). </w:t>
+      </w:r>
+      <w:proofErr w:type="spellStart"/>
+      <w:r>
+        <w:rPr>
+          <w:color w:val="000000"/>
+        </w:rPr>
+        <w:t>phyloseq</w:t>
+      </w:r>
+      <w:proofErr w:type="spellEnd"/>
+      <w:r>
+        <w:rPr>
+          <w:color w:val="000000"/>
+        </w:rPr>
+        <w:t xml:space="preserve">: </w:t>
+      </w:r>
+      <w:proofErr w:type="gramStart"/>
+      <w:r>
+        <w:rPr>
+          <w:color w:val="000000"/>
+        </w:rPr>
+        <w:t>an</w:t>
+      </w:r>
+      <w:proofErr w:type="gramEnd"/>
+      <w:r>
+        <w:rPr>
+          <w:color w:val="000000"/>
+        </w:rPr>
+        <w:t xml:space="preserve"> R package for reproducible interactive analysis and graphics of microbiome census data. </w:t>
+      </w:r>
+      <w:proofErr w:type="spellStart"/>
+      <w:r>
+        <w:rPr>
+          <w:color w:val="000000"/>
+        </w:rPr>
+        <w:t>PloS</w:t>
+      </w:r>
+      <w:proofErr w:type="spellEnd"/>
+      <w:r>
+        <w:rPr>
+          <w:color w:val="000000"/>
+        </w:rPr>
+        <w:t xml:space="preserve"> One, 8(4), e61217. </w:t>
       </w:r>
     </w:p>
     <w:p>
@@ -7408,11 +8425,89 @@
         <w:pStyle w:val="NormalWeb"/>
         <w:spacing w:before="0" w:beforeAutospacing="0" w:after="200" w:afterAutospacing="0"/>
       </w:pPr>
-      <w:r>
-        <w:rPr>
-          <w:color w:val="000000"/>
-        </w:rPr>
-        <w:t xml:space="preserve">Peiffer, J. A., Spor, A., Koren, O., Jin, Z., Tringe, S. G., Dangl, J. L., Buckler, E. S., &amp; Ley, R. E. (2013). Diversity and heritability of the maize rhizosphere microbiome under field conditions. Proceedings of the National Academy of Sciences of the United States of America, 110(16), 6548–6553. </w:t>
+      <w:proofErr w:type="spellStart"/>
+      <w:r>
+        <w:rPr>
+          <w:color w:val="000000"/>
+        </w:rPr>
+        <w:t>Peiffer</w:t>
+      </w:r>
+      <w:proofErr w:type="spellEnd"/>
+      <w:r>
+        <w:rPr>
+          <w:color w:val="000000"/>
+        </w:rPr>
+        <w:t xml:space="preserve">, J. A., </w:t>
+      </w:r>
+      <w:proofErr w:type="spellStart"/>
+      <w:r>
+        <w:rPr>
+          <w:color w:val="000000"/>
+        </w:rPr>
+        <w:t>Spor</w:t>
+      </w:r>
+      <w:proofErr w:type="spellEnd"/>
+      <w:r>
+        <w:rPr>
+          <w:color w:val="000000"/>
+        </w:rPr>
+        <w:t xml:space="preserve">, A., </w:t>
+      </w:r>
+      <w:proofErr w:type="spellStart"/>
+      <w:r>
+        <w:rPr>
+          <w:color w:val="000000"/>
+        </w:rPr>
+        <w:t>Koren</w:t>
+      </w:r>
+      <w:proofErr w:type="spellEnd"/>
+      <w:r>
+        <w:rPr>
+          <w:color w:val="000000"/>
+        </w:rPr>
+        <w:t xml:space="preserve">, O., </w:t>
+      </w:r>
+      <w:proofErr w:type="spellStart"/>
+      <w:r>
+        <w:rPr>
+          <w:color w:val="000000"/>
+        </w:rPr>
+        <w:t>Jin</w:t>
+      </w:r>
+      <w:proofErr w:type="spellEnd"/>
+      <w:r>
+        <w:rPr>
+          <w:color w:val="000000"/>
+        </w:rPr>
+        <w:t xml:space="preserve">, Z., </w:t>
+      </w:r>
+      <w:proofErr w:type="spellStart"/>
+      <w:r>
+        <w:rPr>
+          <w:color w:val="000000"/>
+        </w:rPr>
+        <w:t>Tringe</w:t>
+      </w:r>
+      <w:proofErr w:type="spellEnd"/>
+      <w:r>
+        <w:rPr>
+          <w:color w:val="000000"/>
+        </w:rPr>
+        <w:t xml:space="preserve">, S. G., </w:t>
+      </w:r>
+      <w:proofErr w:type="spellStart"/>
+      <w:r>
+        <w:rPr>
+          <w:color w:val="000000"/>
+        </w:rPr>
+        <w:t>Dangl</w:t>
+      </w:r>
+      <w:proofErr w:type="spellEnd"/>
+      <w:r>
+        <w:rPr>
+          <w:color w:val="000000"/>
+        </w:rPr>
+        <w:t xml:space="preserve">, J. L., Buckler, E. S., &amp; Ley, R. E. (2013). Diversity and heritability of the maize rhizosphere microbiome under field conditions. Proceedings of the National Academy of Sciences of the United States of America, 110(16), 6548–6553. </w:t>
       </w:r>
     </w:p>
     <w:p>
@@ -7425,7 +8520,23 @@
           <w:color w:val="000000"/>
           <w:lang w:val="es-PR"/>
         </w:rPr>
-        <w:t xml:space="preserve">Peralta, A. L., Ludmer, S., &amp; Kent, A. D. (2013). </w:t>
+        <w:t xml:space="preserve">Peralta, A. L., </w:t>
+      </w:r>
+      <w:proofErr w:type="spellStart"/>
+      <w:r>
+        <w:rPr>
+          <w:color w:val="000000"/>
+          <w:lang w:val="es-PR"/>
+        </w:rPr>
+        <w:t>Ludmer</w:t>
+      </w:r>
+      <w:proofErr w:type="spellEnd"/>
+      <w:r>
+        <w:rPr>
+          <w:color w:val="000000"/>
+          <w:lang w:val="es-PR"/>
+        </w:rPr>
+        <w:t xml:space="preserve">, S., &amp; Kent, A. D. (2013). </w:t>
       </w:r>
       <w:r>
         <w:rPr>
@@ -7446,7 +8557,91 @@
         <w:rPr>
           <w:color w:val="000000"/>
         </w:rPr>
-        <w:t xml:space="preserve">Quast, C., Pruesse, E., Yilmaz, P., Gerken, J., Schweer, T., Yarza, P., Peplies, J., &amp; Glöckner, F. O. (2013). The SILVA ribosomal RNA gene database project: improved data processing and web-based tools. Nucleic Acids Research, 41(Database issue), D590–D596. </w:t>
+        <w:t xml:space="preserve">Quast, C., </w:t>
+      </w:r>
+      <w:proofErr w:type="spellStart"/>
+      <w:r>
+        <w:rPr>
+          <w:color w:val="000000"/>
+        </w:rPr>
+        <w:t>Pruesse</w:t>
+      </w:r>
+      <w:proofErr w:type="spellEnd"/>
+      <w:r>
+        <w:rPr>
+          <w:color w:val="000000"/>
+        </w:rPr>
+        <w:t xml:space="preserve">, E., Yilmaz, P., </w:t>
+      </w:r>
+      <w:proofErr w:type="spellStart"/>
+      <w:r>
+        <w:rPr>
+          <w:color w:val="000000"/>
+        </w:rPr>
+        <w:t>Gerken</w:t>
+      </w:r>
+      <w:proofErr w:type="spellEnd"/>
+      <w:r>
+        <w:rPr>
+          <w:color w:val="000000"/>
+        </w:rPr>
+        <w:t xml:space="preserve">, J., </w:t>
+      </w:r>
+      <w:proofErr w:type="spellStart"/>
+      <w:r>
+        <w:rPr>
+          <w:color w:val="000000"/>
+        </w:rPr>
+        <w:t>Schweer</w:t>
+      </w:r>
+      <w:proofErr w:type="spellEnd"/>
+      <w:r>
+        <w:rPr>
+          <w:color w:val="000000"/>
+        </w:rPr>
+        <w:t xml:space="preserve">, T., </w:t>
+      </w:r>
+      <w:proofErr w:type="spellStart"/>
+      <w:r>
+        <w:rPr>
+          <w:color w:val="000000"/>
+        </w:rPr>
+        <w:t>Yarza</w:t>
+      </w:r>
+      <w:proofErr w:type="spellEnd"/>
+      <w:r>
+        <w:rPr>
+          <w:color w:val="000000"/>
+        </w:rPr>
+        <w:t xml:space="preserve">, P., </w:t>
+      </w:r>
+      <w:proofErr w:type="spellStart"/>
+      <w:r>
+        <w:rPr>
+          <w:color w:val="000000"/>
+        </w:rPr>
+        <w:t>Peplies</w:t>
+      </w:r>
+      <w:proofErr w:type="spellEnd"/>
+      <w:r>
+        <w:rPr>
+          <w:color w:val="000000"/>
+        </w:rPr>
+        <w:t xml:space="preserve">, J., &amp; </w:t>
+      </w:r>
+      <w:proofErr w:type="spellStart"/>
+      <w:r>
+        <w:rPr>
+          <w:color w:val="000000"/>
+        </w:rPr>
+        <w:t>Glöckner</w:t>
+      </w:r>
+      <w:proofErr w:type="spellEnd"/>
+      <w:r>
+        <w:rPr>
+          <w:color w:val="000000"/>
+        </w:rPr>
+        <w:t xml:space="preserve">, F. O. (2013). The SILVA ribosomal RNA gene database project: improved data processing and web-based tools. Nucleic Acids Research, 41(Database issue), D590–D596. </w:t>
       </w:r>
     </w:p>
     <w:p>
@@ -7455,7 +8650,39 @@
         <w:spacing w:before="0" w:beforeAutospacing="0" w:after="200" w:afterAutospacing="0"/>
       </w:pPr>
       <w:r>
-        <w:t>Pérez-Jaramillo, J. E., Carrión, V. J., Bosse, M., Ferrão, L. F. V., de Hollander, M., Garcia, A. A. F., Ramírez, C. A., Mendes, R., &amp; Raaijmakers, J. M. (2017). Linking rhizosphere microbiome composition of wild and domesticated Phaseolus vulgaris to genotypic and root phenotypic traits. The ISME Journal, 11(10), 2244–2257.</w:t>
+        <w:t xml:space="preserve">Pérez-Jaramillo, J. E., </w:t>
+      </w:r>
+      <w:proofErr w:type="spellStart"/>
+      <w:r>
+        <w:t>Carrión</w:t>
+      </w:r>
+      <w:proofErr w:type="spellEnd"/>
+      <w:r>
+        <w:t xml:space="preserve">, V. J., </w:t>
+      </w:r>
+      <w:proofErr w:type="spellStart"/>
+      <w:r>
+        <w:t>Bosse</w:t>
+      </w:r>
+      <w:proofErr w:type="spellEnd"/>
+      <w:r>
+        <w:t xml:space="preserve">, M., </w:t>
+      </w:r>
+      <w:proofErr w:type="spellStart"/>
+      <w:r>
+        <w:t>Ferrão</w:t>
+      </w:r>
+      <w:proofErr w:type="spellEnd"/>
+      <w:r>
+        <w:t xml:space="preserve">, L. F. V., de Hollander, M., Garcia, A. A. F., Ramírez, C. A., Mendes, R., &amp; </w:t>
+      </w:r>
+      <w:proofErr w:type="spellStart"/>
+      <w:r>
+        <w:t>Raaijmakers</w:t>
+      </w:r>
+      <w:proofErr w:type="spellEnd"/>
+      <w:r>
+        <w:t>, J. M. (2017). Linking rhizosphere microbiome composition of wild and domesticated Phaseolus vulgaris to genotypic and root phenotypic traits. The ISME Journal, 11(10), 2244–2257.</w:t>
       </w:r>
     </w:p>
     <w:p>
@@ -7487,11 +8714,131 @@
         <w:pStyle w:val="NormalWeb"/>
         <w:spacing w:before="0" w:beforeAutospacing="0" w:after="200" w:afterAutospacing="0"/>
       </w:pPr>
-      <w:r>
-        <w:rPr>
-          <w:color w:val="000000"/>
-        </w:rPr>
-        <w:t xml:space="preserve">Stres, B., Danevcic, T., Pal, L., Fuka, M. M., Resman, L., Leskovec, S., Hacin, J., Stopar, D., Mahne, I., &amp; Mandic-Mulec, I. (2008). Influence of temperature and soil water content on bacterial, archaeal and denitrifying microbial communities in drained fen grassland soil microcosms. FEMS Microbiology Ecology, 66(1), 110–122. </w:t>
+      <w:proofErr w:type="spellStart"/>
+      <w:r>
+        <w:rPr>
+          <w:color w:val="000000"/>
+        </w:rPr>
+        <w:t>Stres</w:t>
+      </w:r>
+      <w:proofErr w:type="spellEnd"/>
+      <w:r>
+        <w:rPr>
+          <w:color w:val="000000"/>
+        </w:rPr>
+        <w:t xml:space="preserve">, B., </w:t>
+      </w:r>
+      <w:proofErr w:type="spellStart"/>
+      <w:r>
+        <w:rPr>
+          <w:color w:val="000000"/>
+        </w:rPr>
+        <w:t>Danevcic</w:t>
+      </w:r>
+      <w:proofErr w:type="spellEnd"/>
+      <w:r>
+        <w:rPr>
+          <w:color w:val="000000"/>
+        </w:rPr>
+        <w:t xml:space="preserve">, T., Pal, L., </w:t>
+      </w:r>
+      <w:proofErr w:type="spellStart"/>
+      <w:r>
+        <w:rPr>
+          <w:color w:val="000000"/>
+        </w:rPr>
+        <w:t>Fuka</w:t>
+      </w:r>
+      <w:proofErr w:type="spellEnd"/>
+      <w:r>
+        <w:rPr>
+          <w:color w:val="000000"/>
+        </w:rPr>
+        <w:t xml:space="preserve">, M. M., </w:t>
+      </w:r>
+      <w:proofErr w:type="spellStart"/>
+      <w:r>
+        <w:rPr>
+          <w:color w:val="000000"/>
+        </w:rPr>
+        <w:t>Resman</w:t>
+      </w:r>
+      <w:proofErr w:type="spellEnd"/>
+      <w:r>
+        <w:rPr>
+          <w:color w:val="000000"/>
+        </w:rPr>
+        <w:t xml:space="preserve">, L., </w:t>
+      </w:r>
+      <w:proofErr w:type="spellStart"/>
+      <w:r>
+        <w:rPr>
+          <w:color w:val="000000"/>
+        </w:rPr>
+        <w:t>Leskovec</w:t>
+      </w:r>
+      <w:proofErr w:type="spellEnd"/>
+      <w:r>
+        <w:rPr>
+          <w:color w:val="000000"/>
+        </w:rPr>
+        <w:t xml:space="preserve">, S., </w:t>
+      </w:r>
+      <w:proofErr w:type="spellStart"/>
+      <w:r>
+        <w:rPr>
+          <w:color w:val="000000"/>
+        </w:rPr>
+        <w:t>Hacin</w:t>
+      </w:r>
+      <w:proofErr w:type="spellEnd"/>
+      <w:r>
+        <w:rPr>
+          <w:color w:val="000000"/>
+        </w:rPr>
+        <w:t xml:space="preserve">, J., </w:t>
+      </w:r>
+      <w:proofErr w:type="spellStart"/>
+      <w:r>
+        <w:rPr>
+          <w:color w:val="000000"/>
+        </w:rPr>
+        <w:t>Stopar</w:t>
+      </w:r>
+      <w:proofErr w:type="spellEnd"/>
+      <w:r>
+        <w:rPr>
+          <w:color w:val="000000"/>
+        </w:rPr>
+        <w:t xml:space="preserve">, D., </w:t>
+      </w:r>
+      <w:proofErr w:type="spellStart"/>
+      <w:r>
+        <w:rPr>
+          <w:color w:val="000000"/>
+        </w:rPr>
+        <w:t>Mahne</w:t>
+      </w:r>
+      <w:proofErr w:type="spellEnd"/>
+      <w:r>
+        <w:rPr>
+          <w:color w:val="000000"/>
+        </w:rPr>
+        <w:t>, I., &amp; Mandic-</w:t>
+      </w:r>
+      <w:proofErr w:type="spellStart"/>
+      <w:r>
+        <w:rPr>
+          <w:color w:val="000000"/>
+        </w:rPr>
+        <w:t>Mulec</w:t>
+      </w:r>
+      <w:proofErr w:type="spellEnd"/>
+      <w:r>
+        <w:rPr>
+          <w:color w:val="000000"/>
+        </w:rPr>
+        <w:t xml:space="preserve">, I. (2008). Influence of temperature and soil water content on bacterial, archaeal and denitrifying microbial communities in drained fen grassland soil microcosms. FEMS Microbiology Ecology, 66(1), 110–122. </w:t>
       </w:r>
     </w:p>
     <w:p>
@@ -7503,7 +8850,35 @@
         <w:rPr>
           <w:color w:val="000000"/>
         </w:rPr>
-        <w:t xml:space="preserve">van der Heijden, M. G. A., Bardgett, R. D., &amp; van Straalen, N. M. (2008). The unseen majority: soil microbes as drivers of plant diversity and productivity in terrestrial ecosystems. Ecology Letters, 11(3), 296–310. </w:t>
+        <w:t xml:space="preserve">van der Heijden, M. G. A., </w:t>
+      </w:r>
+      <w:proofErr w:type="spellStart"/>
+      <w:r>
+        <w:rPr>
+          <w:color w:val="000000"/>
+        </w:rPr>
+        <w:t>Bardgett</w:t>
+      </w:r>
+      <w:proofErr w:type="spellEnd"/>
+      <w:r>
+        <w:rPr>
+          <w:color w:val="000000"/>
+        </w:rPr>
+        <w:t xml:space="preserve">, R. D., &amp; van </w:t>
+      </w:r>
+      <w:proofErr w:type="spellStart"/>
+      <w:r>
+        <w:rPr>
+          <w:color w:val="000000"/>
+        </w:rPr>
+        <w:t>Straalen</w:t>
+      </w:r>
+      <w:proofErr w:type="spellEnd"/>
+      <w:r>
+        <w:rPr>
+          <w:color w:val="000000"/>
+        </w:rPr>
+        <w:t xml:space="preserve">, N. M. (2008). The unseen majority: soil microbes as drivers of plant diversity and productivity in terrestrial ecosystems. Ecology Letters, 11(3), 296–310. </w:t>
       </w:r>
     </w:p>
     <w:p>
@@ -7515,7 +8890,21 @@
         <w:rPr>
           <w:color w:val="000000"/>
         </w:rPr>
-        <w:t xml:space="preserve">van der Heijden, M. G. A., &amp; Hartmann, M. (2016). Networking in the Plant Microbiome [Review of Networking in the Plant Microbiome]. PLoS Biology, 14(2), e1002378. </w:t>
+        <w:t xml:space="preserve">van der Heijden, M. G. A., &amp; Hartmann, M. (2016). Networking in the Plant Microbiome [Review of Networking in the Plant Microbiome]. </w:t>
+      </w:r>
+      <w:proofErr w:type="spellStart"/>
+      <w:r>
+        <w:rPr>
+          <w:color w:val="000000"/>
+        </w:rPr>
+        <w:t>PLoS</w:t>
+      </w:r>
+      <w:proofErr w:type="spellEnd"/>
+      <w:r>
+        <w:rPr>
+          <w:color w:val="000000"/>
+        </w:rPr>
+        <w:t xml:space="preserve"> Biology, 14(2), e1002378. </w:t>
       </w:r>
     </w:p>
     <w:p>
@@ -7528,7 +8917,91 @@
           <w:color w:val="000000"/>
         </w:rPr>
         <w:lastRenderedPageBreak/>
-        <w:t xml:space="preserve">van der Heijden, M. G. A., Streitwolf-Engel, R., Riedl, R., Siegrist, S., Neudecker, A., Ineichen, K., Boller, T., Wiemken, A., &amp; Sanders, I. R. (2006). The mycorrhizal contribution to plant productivity, plant nutrition and soil structure in experimental grassland. The New Phytologist, 172(4), 739–752. </w:t>
+        <w:t xml:space="preserve">van der Heijden, M. G. A., </w:t>
+      </w:r>
+      <w:proofErr w:type="spellStart"/>
+      <w:r>
+        <w:rPr>
+          <w:color w:val="000000"/>
+        </w:rPr>
+        <w:t>Streitwolf</w:t>
+      </w:r>
+      <w:proofErr w:type="spellEnd"/>
+      <w:r>
+        <w:rPr>
+          <w:color w:val="000000"/>
+        </w:rPr>
+        <w:t xml:space="preserve">-Engel, R., </w:t>
+      </w:r>
+      <w:proofErr w:type="spellStart"/>
+      <w:r>
+        <w:rPr>
+          <w:color w:val="000000"/>
+        </w:rPr>
+        <w:t>Riedl</w:t>
+      </w:r>
+      <w:proofErr w:type="spellEnd"/>
+      <w:r>
+        <w:rPr>
+          <w:color w:val="000000"/>
+        </w:rPr>
+        <w:t xml:space="preserve">, R., Siegrist, S., </w:t>
+      </w:r>
+      <w:proofErr w:type="spellStart"/>
+      <w:r>
+        <w:rPr>
+          <w:color w:val="000000"/>
+        </w:rPr>
+        <w:t>Neudecker</w:t>
+      </w:r>
+      <w:proofErr w:type="spellEnd"/>
+      <w:r>
+        <w:rPr>
+          <w:color w:val="000000"/>
+        </w:rPr>
+        <w:t xml:space="preserve">, A., </w:t>
+      </w:r>
+      <w:proofErr w:type="spellStart"/>
+      <w:r>
+        <w:rPr>
+          <w:color w:val="000000"/>
+        </w:rPr>
+        <w:t>Ineichen</w:t>
+      </w:r>
+      <w:proofErr w:type="spellEnd"/>
+      <w:r>
+        <w:rPr>
+          <w:color w:val="000000"/>
+        </w:rPr>
+        <w:t xml:space="preserve">, K., </w:t>
+      </w:r>
+      <w:proofErr w:type="spellStart"/>
+      <w:r>
+        <w:rPr>
+          <w:color w:val="000000"/>
+        </w:rPr>
+        <w:t>Boller</w:t>
+      </w:r>
+      <w:proofErr w:type="spellEnd"/>
+      <w:r>
+        <w:rPr>
+          <w:color w:val="000000"/>
+        </w:rPr>
+        <w:t xml:space="preserve">, T., </w:t>
+      </w:r>
+      <w:proofErr w:type="spellStart"/>
+      <w:r>
+        <w:rPr>
+          <w:color w:val="000000"/>
+        </w:rPr>
+        <w:t>Wiemken</w:t>
+      </w:r>
+      <w:proofErr w:type="spellEnd"/>
+      <w:r>
+        <w:rPr>
+          <w:color w:val="000000"/>
+        </w:rPr>
+        <w:t xml:space="preserve">, A., &amp; Sanders, I. R. (2006). The mycorrhizal contribution to plant productivity, plant nutrition and soil structure in experimental grassland. The New Phytologist, 172(4), 739–752. </w:t>
       </w:r>
     </w:p>
     <w:p>
@@ -7540,7 +9013,49 @@
         <w:rPr>
           <w:color w:val="000000"/>
         </w:rPr>
-        <w:t xml:space="preserve">Van Horn, D. J., Okie, J. G., Buelow, H. N., Gooseff, M. N., Barrett, J. E., &amp; Takacs-Vesbach, C. D. (2014). Soil microbial responses to increased moisture and organic resources along a salinity gradient in a polar desert. Applied and Environmental Microbiology, 80(10), 3034–3043. </w:t>
+        <w:t xml:space="preserve">Van Horn, D. J., Okie, J. G., </w:t>
+      </w:r>
+      <w:proofErr w:type="spellStart"/>
+      <w:r>
+        <w:rPr>
+          <w:color w:val="000000"/>
+        </w:rPr>
+        <w:t>Buelow</w:t>
+      </w:r>
+      <w:proofErr w:type="spellEnd"/>
+      <w:r>
+        <w:rPr>
+          <w:color w:val="000000"/>
+        </w:rPr>
+        <w:t xml:space="preserve">, H. N., </w:t>
+      </w:r>
+      <w:proofErr w:type="spellStart"/>
+      <w:r>
+        <w:rPr>
+          <w:color w:val="000000"/>
+        </w:rPr>
+        <w:t>Gooseff</w:t>
+      </w:r>
+      <w:proofErr w:type="spellEnd"/>
+      <w:r>
+        <w:rPr>
+          <w:color w:val="000000"/>
+        </w:rPr>
+        <w:t>, M. N., Barrett, J. E., &amp; Takacs-</w:t>
+      </w:r>
+      <w:proofErr w:type="spellStart"/>
+      <w:r>
+        <w:rPr>
+          <w:color w:val="000000"/>
+        </w:rPr>
+        <w:t>Vesbach</w:t>
+      </w:r>
+      <w:proofErr w:type="spellEnd"/>
+      <w:r>
+        <w:rPr>
+          <w:color w:val="000000"/>
+        </w:rPr>
+        <w:t xml:space="preserve">, C. D. (2014). Soil microbial responses to increased moisture and organic resources along a salinity gradient in a polar desert. Applied and Environmental Microbiology, 80(10), 3034–3043. </w:t>
       </w:r>
     </w:p>
     <w:p>
@@ -7548,11 +9063,19 @@
         <w:pStyle w:val="NormalWeb"/>
         <w:spacing w:before="0" w:beforeAutospacing="0" w:after="200" w:afterAutospacing="0"/>
       </w:pPr>
-      <w:r>
-        <w:rPr>
-          <w:color w:val="000000"/>
-        </w:rPr>
-        <w:t xml:space="preserve">Verbon, E. H., &amp; Liberman, L. M. (2016). Beneficial Microbes Affect Endogenous Mechanisms Controlling Root Development. Trends in Plant Science, 21(3), 218–229. </w:t>
+      <w:proofErr w:type="spellStart"/>
+      <w:r>
+        <w:rPr>
+          <w:color w:val="000000"/>
+        </w:rPr>
+        <w:t>Verbon</w:t>
+      </w:r>
+      <w:proofErr w:type="spellEnd"/>
+      <w:r>
+        <w:rPr>
+          <w:color w:val="000000"/>
+        </w:rPr>
+        <w:t xml:space="preserve">, E. H., &amp; Liberman, L. M. (2016). Beneficial Microbes Affect Endogenous Mechanisms Controlling Root Development. Trends in Plant Science, 21(3), 218–229. </w:t>
       </w:r>
     </w:p>
     <w:p>
@@ -7577,7 +9100,39 @@
           <w:color w:val="000000"/>
           <w:lang w:val="es-PR"/>
         </w:rPr>
-        <w:t xml:space="preserve">Yan, N., Marschner, P., Cao, W., Zuo, C., &amp; Qin, W. (2015). </w:t>
+        <w:t xml:space="preserve">Yan, N., </w:t>
+      </w:r>
+      <w:proofErr w:type="spellStart"/>
+      <w:r>
+        <w:rPr>
+          <w:color w:val="000000"/>
+          <w:lang w:val="es-PR"/>
+        </w:rPr>
+        <w:t>Marschner</w:t>
+      </w:r>
+      <w:proofErr w:type="spellEnd"/>
+      <w:r>
+        <w:rPr>
+          <w:color w:val="000000"/>
+          <w:lang w:val="es-PR"/>
+        </w:rPr>
+        <w:t xml:space="preserve">, P., Cao, W., </w:t>
+      </w:r>
+      <w:proofErr w:type="spellStart"/>
+      <w:r>
+        <w:rPr>
+          <w:color w:val="000000"/>
+          <w:lang w:val="es-PR"/>
+        </w:rPr>
+        <w:t>Zuo</w:t>
+      </w:r>
+      <w:proofErr w:type="spellEnd"/>
+      <w:r>
+        <w:rPr>
+          <w:color w:val="000000"/>
+          <w:lang w:val="es-PR"/>
+        </w:rPr>
+        <w:t xml:space="preserve">, C., &amp; Qin, W. (2015). </w:t>
       </w:r>
       <w:r>
         <w:rPr>
@@ -7596,11 +9151,33 @@
           <w:docGrid w:linePitch="360"/>
         </w:sectPr>
       </w:pPr>
-      <w:r>
-        <w:rPr>
-          <w:szCs w:val="24"/>
-        </w:rPr>
-        <w:t>Zhalnina, K., Dias, R., de Quadros, P. D., Davis-Richardson, A., Camargo, F. A. O., Clark, I. M., McGrath, S. P., Hirsch, P. R., &amp; Triplett, E. W. (2015). Soil pH determines microbial diversity and composition in the park grass experiment. Microbial Ecology, 69(2), 395–406.</w:t>
+      <w:proofErr w:type="spellStart"/>
+      <w:r>
+        <w:rPr>
+          <w:szCs w:val="24"/>
+        </w:rPr>
+        <w:t>Zhalnina</w:t>
+      </w:r>
+      <w:proofErr w:type="spellEnd"/>
+      <w:r>
+        <w:rPr>
+          <w:szCs w:val="24"/>
+        </w:rPr>
+        <w:t xml:space="preserve">, K., Dias, R., de </w:t>
+      </w:r>
+      <w:proofErr w:type="spellStart"/>
+      <w:r>
+        <w:rPr>
+          <w:szCs w:val="24"/>
+        </w:rPr>
+        <w:t>Quadros</w:t>
+      </w:r>
+      <w:proofErr w:type="spellEnd"/>
+      <w:r>
+        <w:rPr>
+          <w:szCs w:val="24"/>
+        </w:rPr>
+        <w:t>, P. D., Davis-Richardson, A., Camargo, F. A. O., Clark, I. M., McGrath, S. P., Hirsch, P. R., &amp; Triplett, E. W. (2015). Soil pH determines microbial diversity and composition in the park grass experiment. Microbial Ecology, 69(2), 395–406.</w:t>
       </w:r>
     </w:p>
     <w:p/>
@@ -7616,7 +9193,7 @@
 
 <file path=word/comments.xml><?xml version="1.0" encoding="utf-8"?>
 <w:comments xmlns:wpc="http://schemas.microsoft.com/office/word/2010/wordprocessingCanvas" xmlns:cx="http://schemas.microsoft.com/office/drawing/2014/chartex" xmlns:cx1="http://schemas.microsoft.com/office/drawing/2015/9/8/chartex" xmlns:cx2="http://schemas.microsoft.com/office/drawing/2015/10/21/chartex" xmlns:cx3="http://schemas.microsoft.com/office/drawing/2016/5/9/chartex" xmlns:cx4="http://schemas.microsoft.com/office/drawing/2016/5/10/chartex" xmlns:cx5="http://schemas.microsoft.com/office/drawing/2016/5/11/chartex" xmlns:cx6="http://schemas.microsoft.com/office/drawing/2016/5/12/chartex" xmlns:cx7="http://schemas.microsoft.com/office/drawing/2016/5/13/chartex" xmlns:cx8="http://schemas.microsoft.com/office/drawing/2016/5/14/chartex" xmlns:mc="http://schemas.openxmlformats.org/markup-compatibility/2006" xmlns:aink="http://schemas.microsoft.com/office/drawing/2016/ink" xmlns:am3d="http://schemas.microsoft.com/office/drawing/2017/model3d" xmlns:o="urn:schemas-microsoft-com:office:office" xmlns:r="http://schemas.openxmlformats.org/officeDocument/2006/relationships" xmlns:m="http://schemas.openxmlformats.org/officeDocument/2006/math" xmlns:v="urn:schemas-microsoft-com:vml" xmlns:wp14="http://schemas.microsoft.com/office/word/2010/wordprocessingDrawing" xmlns:wp="http://schemas.openxmlformats.org/drawingml/2006/wordprocessingDrawing" xmlns:w10="urn:schemas-microsoft-com:office:word" xmlns:w="http://schemas.openxmlformats.org/wordprocessingml/2006/main" xmlns:w14="http://schemas.microsoft.com/office/word/2010/wordml" xmlns:w15="http://schemas.microsoft.com/office/word/2012/wordml" xmlns:w16cex="http://schemas.microsoft.com/office/word/2018/wordml/cex" xmlns:w16cid="http://schemas.microsoft.com/office/word/2016/wordml/cid" xmlns:w16="http://schemas.microsoft.com/office/word/2018/wordml" xmlns:w16sdtdh="http://schemas.microsoft.com/office/word/2020/wordml/sdtdatahash" xmlns:w16se="http://schemas.microsoft.com/office/word/2015/wordml/symex" xmlns:wpg="http://schemas.microsoft.com/office/word/2010/wordprocessingGroup" xmlns:wpi="http://schemas.microsoft.com/office/word/2010/wordprocessingInk" xmlns:wne="http://schemas.microsoft.com/office/word/2006/wordml" xmlns:wps="http://schemas.microsoft.com/office/word/2010/wordprocessingShape" mc:Ignorable="w14 w15 w16se w16cid w16 w16cex w16sdtdh wp14">
-  <w:comment w:id="7" w:author="Colom, Sara" w:date="2021-06-30T11:46:00Z" w:initials="CS">
+  <w:comment w:id="2" w:author="Colom, Sara" w:date="2021-07-30T10:29:00Z" w:initials="CS">
     <w:p>
       <w:pPr>
         <w:pStyle w:val="CommentText"/>
@@ -7628,11 +9205,11 @@
         <w:annotationRef/>
       </w:r>
       <w:r>
-        <w:t>significant PC2 by treatment term for evenness</w:t>
+        <w:t>update</w:t>
       </w:r>
     </w:p>
   </w:comment>
-  <w:comment w:id="8" w:author="Colom, Sara" w:date="2021-06-30T11:57:00Z" w:initials="CS">
+  <w:comment w:id="8" w:author="Colom, Sara" w:date="2021-06-30T11:46:00Z" w:initials="CS">
     <w:p>
       <w:pPr>
         <w:pStyle w:val="CommentText"/>
@@ -7644,11 +9221,11 @@
         <w:annotationRef/>
       </w:r>
       <w:r>
-        <w:t>left off here</w:t>
+        <w:t>significant PC2 by treatment term for evenness</w:t>
       </w:r>
     </w:p>
   </w:comment>
-  <w:comment w:id="49" w:author="Colom, Sara" w:date="2021-07-01T10:53:00Z" w:initials="CS">
+  <w:comment w:id="9" w:author="Colom, Sara" w:date="2021-06-30T11:57:00Z" w:initials="CS">
     <w:p>
       <w:pPr>
         <w:pStyle w:val="CommentText"/>
@@ -7660,11 +9237,11 @@
         <w:annotationRef/>
       </w:r>
       <w:r>
-        <w:t>check</w:t>
+        <w:t>left off here</w:t>
       </w:r>
     </w:p>
   </w:comment>
-  <w:comment w:id="71" w:author="Colom, Sara" w:date="2021-07-01T11:04:00Z" w:initials="CS">
+  <w:comment w:id="50" w:author="Colom, Sara" w:date="2021-07-01T10:53:00Z" w:initials="CS">
     <w:p>
       <w:pPr>
         <w:pStyle w:val="CommentText"/>
@@ -7676,11 +9253,27 @@
         <w:annotationRef/>
       </w:r>
       <w:r>
-        <w:t>*may alter* outcome</w:t>
+        <w:t>check</w:t>
       </w:r>
     </w:p>
   </w:comment>
-  <w:comment w:id="90" w:author="Colom, Sara" w:date="2021-07-01T11:09:00Z" w:initials="CS">
+  <w:comment w:id="72" w:author="Colom, Sara" w:date="2021-07-01T11:04:00Z" w:initials="CS">
+    <w:p>
+      <w:pPr>
+        <w:pStyle w:val="CommentText"/>
+      </w:pPr>
+      <w:r>
+        <w:rPr>
+          <w:rStyle w:val="CommentReference"/>
+        </w:rPr>
+        <w:annotationRef/>
+      </w:r>
+      <w:r>
+        <w:t>*may alter* outcome</w:t>
+      </w:r>
+    </w:p>
+  </w:comment>
+  <w:comment w:id="91" w:author="Colom, Sara" w:date="2021-07-01T11:09:00Z" w:initials="CS">
     <w:p>
       <w:pPr>
         <w:pStyle w:val="CommentText"/>
@@ -7701,6 +9294,7 @@
 
 <file path=word/commentsExtended.xml><?xml version="1.0" encoding="utf-8"?>
 <w15:commentsEx xmlns:wpc="http://schemas.microsoft.com/office/word/2010/wordprocessingCanvas" xmlns:cx="http://schemas.microsoft.com/office/drawing/2014/chartex" xmlns:cx1="http://schemas.microsoft.com/office/drawing/2015/9/8/chartex" xmlns:cx2="http://schemas.microsoft.com/office/drawing/2015/10/21/chartex" xmlns:cx3="http://schemas.microsoft.com/office/drawing/2016/5/9/chartex" xmlns:cx4="http://schemas.microsoft.com/office/drawing/2016/5/10/chartex" xmlns:cx5="http://schemas.microsoft.com/office/drawing/2016/5/11/chartex" xmlns:cx6="http://schemas.microsoft.com/office/drawing/2016/5/12/chartex" xmlns:cx7="http://schemas.microsoft.com/office/drawing/2016/5/13/chartex" xmlns:cx8="http://schemas.microsoft.com/office/drawing/2016/5/14/chartex" xmlns:mc="http://schemas.openxmlformats.org/markup-compatibility/2006" xmlns:aink="http://schemas.microsoft.com/office/drawing/2016/ink" xmlns:am3d="http://schemas.microsoft.com/office/drawing/2017/model3d" xmlns:o="urn:schemas-microsoft-com:office:office" xmlns:r="http://schemas.openxmlformats.org/officeDocument/2006/relationships" xmlns:m="http://schemas.openxmlformats.org/officeDocument/2006/math" xmlns:v="urn:schemas-microsoft-com:vml" xmlns:wp14="http://schemas.microsoft.com/office/word/2010/wordprocessingDrawing" xmlns:wp="http://schemas.openxmlformats.org/drawingml/2006/wordprocessingDrawing" xmlns:w10="urn:schemas-microsoft-com:office:word" xmlns:w="http://schemas.openxmlformats.org/wordprocessingml/2006/main" xmlns:w14="http://schemas.microsoft.com/office/word/2010/wordml" xmlns:w15="http://schemas.microsoft.com/office/word/2012/wordml" xmlns:w16cex="http://schemas.microsoft.com/office/word/2018/wordml/cex" xmlns:w16cid="http://schemas.microsoft.com/office/word/2016/wordml/cid" xmlns:w16="http://schemas.microsoft.com/office/word/2018/wordml" xmlns:w16sdtdh="http://schemas.microsoft.com/office/word/2020/wordml/sdtdatahash" xmlns:w16se="http://schemas.microsoft.com/office/word/2015/wordml/symex" xmlns:wpg="http://schemas.microsoft.com/office/word/2010/wordprocessingGroup" xmlns:wpi="http://schemas.microsoft.com/office/word/2010/wordprocessingInk" xmlns:wne="http://schemas.microsoft.com/office/word/2006/wordml" xmlns:wps="http://schemas.microsoft.com/office/word/2010/wordprocessingShape" mc:Ignorable="w14 w15 w16se w16cid w16 w16cex w16sdtdh wp14">
+  <w15:commentEx w15:paraId="7C42D07D" w15:done="0"/>
   <w15:commentEx w15:paraId="3CFB9629" w15:done="0"/>
   <w15:commentEx w15:paraId="1219DF59" w15:done="0"/>
   <w15:commentEx w15:paraId="7EA3C403" w15:done="0"/>
@@ -7711,6 +9305,7 @@
 
 <file path=word/commentsExtensible.xml><?xml version="1.0" encoding="utf-8"?>
 <w16cex:commentsExtensible xmlns:wpc="http://schemas.microsoft.com/office/word/2010/wordprocessingCanvas" xmlns:cx="http://schemas.microsoft.com/office/drawing/2014/chartex" xmlns:cx1="http://schemas.microsoft.com/office/drawing/2015/9/8/chartex" xmlns:cx2="http://schemas.microsoft.com/office/drawing/2015/10/21/chartex" xmlns:cx3="http://schemas.microsoft.com/office/drawing/2016/5/9/chartex" xmlns:cx4="http://schemas.microsoft.com/office/drawing/2016/5/10/chartex" xmlns:cx5="http://schemas.microsoft.com/office/drawing/2016/5/11/chartex" xmlns:cx6="http://schemas.microsoft.com/office/drawing/2016/5/12/chartex" xmlns:cx7="http://schemas.microsoft.com/office/drawing/2016/5/13/chartex" xmlns:cx8="http://schemas.microsoft.com/office/drawing/2016/5/14/chartex" xmlns:mc="http://schemas.openxmlformats.org/markup-compatibility/2006" xmlns:aink="http://schemas.microsoft.com/office/drawing/2016/ink" xmlns:am3d="http://schemas.microsoft.com/office/drawing/2017/model3d" xmlns:o="urn:schemas-microsoft-com:office:office" xmlns:r="http://schemas.openxmlformats.org/officeDocument/2006/relationships" xmlns:m="http://schemas.openxmlformats.org/officeDocument/2006/math" xmlns:v="urn:schemas-microsoft-com:vml" xmlns:wp14="http://schemas.microsoft.com/office/word/2010/wordprocessingDrawing" xmlns:wp="http://schemas.openxmlformats.org/drawingml/2006/wordprocessingDrawing" xmlns:w10="urn:schemas-microsoft-com:office:word" xmlns:w="http://schemas.openxmlformats.org/wordprocessingml/2006/main" xmlns:w14="http://schemas.microsoft.com/office/word/2010/wordml" xmlns:w15="http://schemas.microsoft.com/office/word/2012/wordml" xmlns:w16cex="http://schemas.microsoft.com/office/word/2018/wordml/cex" xmlns:w16cid="http://schemas.microsoft.com/office/word/2016/wordml/cid" xmlns:w16="http://schemas.microsoft.com/office/word/2018/wordml" xmlns:w16sdtdh="http://schemas.microsoft.com/office/word/2020/wordml/sdtdatahash" xmlns:w16se="http://schemas.microsoft.com/office/word/2015/wordml/symex" xmlns:wpg="http://schemas.microsoft.com/office/word/2010/wordprocessingGroup" xmlns:wpi="http://schemas.microsoft.com/office/word/2010/wordprocessingInk" xmlns:wne="http://schemas.microsoft.com/office/word/2006/wordml" xmlns:wps="http://schemas.microsoft.com/office/word/2010/wordprocessingShape" mc:Ignorable="w14 w15 w16se w16cid w16 w16cex w16sdtdh wp14">
+  <w16cex:commentExtensible w16cex:durableId="24AE52FE" w16cex:dateUtc="2021-07-30T14:29:00Z"/>
   <w16cex:commentExtensible w16cex:durableId="2486D7F8" w16cex:dateUtc="2021-06-30T15:46:00Z"/>
   <w16cex:commentExtensible w16cex:durableId="2486DAB7" w16cex:dateUtc="2021-06-30T15:57:00Z"/>
   <w16cex:commentExtensible w16cex:durableId="24881D29" w16cex:dateUtc="2021-07-01T14:53:00Z"/>
@@ -7721,6 +9316,7 @@
 
 <file path=word/commentsIds.xml><?xml version="1.0" encoding="utf-8"?>
 <w16cid:commentsIds xmlns:wpc="http://schemas.microsoft.com/office/word/2010/wordprocessingCanvas" xmlns:cx="http://schemas.microsoft.com/office/drawing/2014/chartex" xmlns:cx1="http://schemas.microsoft.com/office/drawing/2015/9/8/chartex" xmlns:cx2="http://schemas.microsoft.com/office/drawing/2015/10/21/chartex" xmlns:cx3="http://schemas.microsoft.com/office/drawing/2016/5/9/chartex" xmlns:cx4="http://schemas.microsoft.com/office/drawing/2016/5/10/chartex" xmlns:cx5="http://schemas.microsoft.com/office/drawing/2016/5/11/chartex" xmlns:cx6="http://schemas.microsoft.com/office/drawing/2016/5/12/chartex" xmlns:cx7="http://schemas.microsoft.com/office/drawing/2016/5/13/chartex" xmlns:cx8="http://schemas.microsoft.com/office/drawing/2016/5/14/chartex" xmlns:mc="http://schemas.openxmlformats.org/markup-compatibility/2006" xmlns:aink="http://schemas.microsoft.com/office/drawing/2016/ink" xmlns:am3d="http://schemas.microsoft.com/office/drawing/2017/model3d" xmlns:o="urn:schemas-microsoft-com:office:office" xmlns:r="http://schemas.openxmlformats.org/officeDocument/2006/relationships" xmlns:m="http://schemas.openxmlformats.org/officeDocument/2006/math" xmlns:v="urn:schemas-microsoft-com:vml" xmlns:wp14="http://schemas.microsoft.com/office/word/2010/wordprocessingDrawing" xmlns:wp="http://schemas.openxmlformats.org/drawingml/2006/wordprocessingDrawing" xmlns:w10="urn:schemas-microsoft-com:office:word" xmlns:w="http://schemas.openxmlformats.org/wordprocessingml/2006/main" xmlns:w14="http://schemas.microsoft.com/office/word/2010/wordml" xmlns:w15="http://schemas.microsoft.com/office/word/2012/wordml" xmlns:w16cex="http://schemas.microsoft.com/office/word/2018/wordml/cex" xmlns:w16cid="http://schemas.microsoft.com/office/word/2016/wordml/cid" xmlns:w16="http://schemas.microsoft.com/office/word/2018/wordml" xmlns:w16sdtdh="http://schemas.microsoft.com/office/word/2020/wordml/sdtdatahash" xmlns:w16se="http://schemas.microsoft.com/office/word/2015/wordml/symex" xmlns:wpg="http://schemas.microsoft.com/office/word/2010/wordprocessingGroup" xmlns:wpi="http://schemas.microsoft.com/office/word/2010/wordprocessingInk" xmlns:wne="http://schemas.microsoft.com/office/word/2006/wordml" xmlns:wps="http://schemas.microsoft.com/office/word/2010/wordprocessingShape" mc:Ignorable="w14 w15 w16se w16cid w16 w16cex w16sdtdh wp14">
+  <w16cid:commentId w16cid:paraId="7C42D07D" w16cid:durableId="24AE52FE"/>
   <w16cid:commentId w16cid:paraId="3CFB9629" w16cid:durableId="2486D7F8"/>
   <w16cid:commentId w16cid:paraId="1219DF59" w16cid:durableId="2486DAB7"/>
   <w16cid:commentId w16cid:paraId="7EA3C403" w16cid:durableId="24881D29"/>

</xml_diff>